<commit_message>
The final game concept and Core Document to be submitted
</commit_message>
<xml_diff>
--- a/Core Document.docx
+++ b/Core Document.docx
@@ -1,10 +1,10 @@
 
 <file path=word/document.xml><?xml version="1.0" encoding="utf-8"?>
-<w:document xmlns:ve="http://schemas.openxmlformats.org/markup-compatibility/2006" xmlns:o="urn:schemas-microsoft-com:office:office" xmlns:r="http://schemas.openxmlformats.org/officeDocument/2006/relationships" xmlns:m="http://schemas.openxmlformats.org/officeDocument/2006/math" xmlns:v="urn:schemas-microsoft-com:vml" xmlns:wp="http://schemas.openxmlformats.org/drawingml/2006/wordprocessingDrawing" xmlns:w10="urn:schemas-microsoft-com:office:word" xmlns:w="http://schemas.openxmlformats.org/wordprocessingml/2006/main" xmlns:wne="http://schemas.microsoft.com/office/word/2006/wordml">
+<w:document xmlns:wpc="http://schemas.microsoft.com/office/word/2010/wordprocessingCanvas" xmlns:mc="http://schemas.openxmlformats.org/markup-compatibility/2006" xmlns:o="urn:schemas-microsoft-com:office:office" xmlns:r="http://schemas.openxmlformats.org/officeDocument/2006/relationships" xmlns:m="http://schemas.openxmlformats.org/officeDocument/2006/math" xmlns:v="urn:schemas-microsoft-com:vml" xmlns:wp14="http://schemas.microsoft.com/office/word/2010/wordprocessingDrawing" xmlns:wp="http://schemas.openxmlformats.org/drawingml/2006/wordprocessingDrawing" xmlns:w10="urn:schemas-microsoft-com:office:word" xmlns:w="http://schemas.openxmlformats.org/wordprocessingml/2006/main" xmlns:w14="http://schemas.microsoft.com/office/word/2010/wordml" xmlns:wpg="http://schemas.microsoft.com/office/word/2010/wordprocessingGroup" xmlns:wpi="http://schemas.microsoft.com/office/word/2010/wordprocessingInk" xmlns:wne="http://schemas.microsoft.com/office/word/2006/wordml" xmlns:wps="http://schemas.microsoft.com/office/word/2010/wordprocessingShape" mc:Ignorable="w14 wp14">
   <w:body>
     <w:p>
       <w:pPr>
-        <w:pStyle w:val="Kop1"/>
+        <w:pStyle w:val="Heading1"/>
         <w:rPr>
           <w:lang w:val="en-GB"/>
         </w:rPr>
@@ -18,7 +18,7 @@
     </w:p>
     <w:p>
       <w:pPr>
-        <w:pStyle w:val="Kop2"/>
+        <w:pStyle w:val="Heading2"/>
         <w:rPr>
           <w:lang w:val="en-GB"/>
         </w:rPr>
@@ -67,16 +67,18 @@
           <w:lang w:val="nl-NL"/>
         </w:rPr>
         <w:lastRenderedPageBreak/>
-        <w:t>Stein Stroobants</w:t>
-      </w:r>
+        <w:t xml:space="preserve">Stein </w:t>
+      </w:r>
+      <w:proofErr w:type="spellStart"/>
       <w:r>
         <w:rPr>
           <w:b/>
           <w:i/>
           <w:lang w:val="nl-NL"/>
         </w:rPr>
-        <w:tab/>
-      </w:r>
+        <w:t>Stroobants</w:t>
+      </w:r>
+      <w:proofErr w:type="spellEnd"/>
       <w:r>
         <w:rPr>
           <w:b/>
@@ -101,10 +103,18 @@
         </w:rPr>
         <w:tab/>
       </w:r>
-    </w:p>
-    <w:p>
-      <w:pPr>
-        <w:pStyle w:val="Lijstalinea"/>
+      <w:r>
+        <w:rPr>
+          <w:b/>
+          <w:i/>
+          <w:lang w:val="nl-NL"/>
+        </w:rPr>
+        <w:tab/>
+      </w:r>
+    </w:p>
+    <w:p>
+      <w:pPr>
+        <w:pStyle w:val="ListParagraph"/>
         <w:numPr>
           <w:ilvl w:val="0"/>
           <w:numId w:val="1"/>
@@ -122,7 +132,7 @@
     </w:p>
     <w:p>
       <w:pPr>
-        <w:pStyle w:val="Lijstalinea"/>
+        <w:pStyle w:val="ListParagraph"/>
         <w:numPr>
           <w:ilvl w:val="0"/>
           <w:numId w:val="1"/>
@@ -131,7 +141,7 @@
           <w:lang w:val="nl-NL"/>
         </w:rPr>
       </w:pPr>
-      <w:hyperlink r:id="rId5" w:history="1">
+      <w:hyperlink r:id="rId6" w:history="1">
         <w:r>
           <w:rPr>
             <w:rStyle w:val="Hyperlink"/>
@@ -143,7 +153,7 @@
     </w:p>
     <w:p>
       <w:pPr>
-        <w:pStyle w:val="Lijstalinea"/>
+        <w:pStyle w:val="ListParagraph"/>
         <w:numPr>
           <w:ilvl w:val="0"/>
           <w:numId w:val="1"/>
@@ -152,11 +162,19 @@
           <w:lang w:val="nl-NL"/>
         </w:rPr>
       </w:pPr>
-      <w:r>
-        <w:rPr>
-          <w:lang w:val="nl-NL"/>
-        </w:rPr>
-        <w:t xml:space="preserve">Skillset </w:t>
+      <w:proofErr w:type="spellStart"/>
+      <w:r>
+        <w:rPr>
+          <w:lang w:val="nl-NL"/>
+        </w:rPr>
+        <w:t>Skillset</w:t>
+      </w:r>
+      <w:proofErr w:type="spellEnd"/>
+      <w:r>
+        <w:rPr>
+          <w:lang w:val="nl-NL"/>
+        </w:rPr>
+        <w:t xml:space="preserve"> </w:t>
       </w:r>
       <w:r>
         <w:rPr>
@@ -185,12 +203,22 @@
           <w:i/>
           <w:lang w:val="nl-NL"/>
         </w:rPr>
-        <w:t>Ivo van Kreveld</w:t>
-      </w:r>
-    </w:p>
-    <w:p>
-      <w:pPr>
-        <w:pStyle w:val="Lijstalinea"/>
+        <w:t xml:space="preserve">Ivo van </w:t>
+      </w:r>
+      <w:proofErr w:type="spellStart"/>
+      <w:r>
+        <w:rPr>
+          <w:b/>
+          <w:i/>
+          <w:lang w:val="nl-NL"/>
+        </w:rPr>
+        <w:t>Kreveld</w:t>
+      </w:r>
+      <w:proofErr w:type="spellEnd"/>
+    </w:p>
+    <w:p>
+      <w:pPr>
+        <w:pStyle w:val="ListParagraph"/>
         <w:numPr>
           <w:ilvl w:val="0"/>
           <w:numId w:val="1"/>
@@ -203,12 +231,20 @@
         <w:rPr>
           <w:lang w:val="nl-NL"/>
         </w:rPr>
-        <w:t>Lead Programmer</w:t>
-      </w:r>
-    </w:p>
-    <w:p>
-      <w:pPr>
-        <w:pStyle w:val="Lijstalinea"/>
+        <w:t xml:space="preserve">Lead </w:t>
+      </w:r>
+      <w:proofErr w:type="spellStart"/>
+      <w:r>
+        <w:rPr>
+          <w:lang w:val="nl-NL"/>
+        </w:rPr>
+        <w:t>Programmer</w:t>
+      </w:r>
+      <w:proofErr w:type="spellEnd"/>
+    </w:p>
+    <w:p>
+      <w:pPr>
+        <w:pStyle w:val="ListParagraph"/>
         <w:numPr>
           <w:ilvl w:val="0"/>
           <w:numId w:val="1"/>
@@ -217,7 +253,7 @@
           <w:lang w:val="nl-NL"/>
         </w:rPr>
       </w:pPr>
-      <w:hyperlink r:id="rId6" w:history="1">
+      <w:hyperlink r:id="rId7" w:history="1">
         <w:r>
           <w:rPr>
             <w:rStyle w:val="Hyperlink"/>
@@ -229,7 +265,7 @@
     </w:p>
     <w:p>
       <w:pPr>
-        <w:pStyle w:val="Lijstalinea"/>
+        <w:pStyle w:val="ListParagraph"/>
         <w:numPr>
           <w:ilvl w:val="0"/>
           <w:numId w:val="1"/>
@@ -238,11 +274,19 @@
           <w:lang w:val="nl-NL"/>
         </w:rPr>
       </w:pPr>
-      <w:r>
-        <w:rPr>
-          <w:lang w:val="nl-NL"/>
-        </w:rPr>
-        <w:t xml:space="preserve">Skillset </w:t>
+      <w:proofErr w:type="spellStart"/>
+      <w:r>
+        <w:rPr>
+          <w:lang w:val="nl-NL"/>
+        </w:rPr>
+        <w:t>Skillset</w:t>
+      </w:r>
+      <w:proofErr w:type="spellEnd"/>
+      <w:r>
+        <w:rPr>
+          <w:lang w:val="nl-NL"/>
+        </w:rPr>
+        <w:t xml:space="preserve"> </w:t>
       </w:r>
       <w:r>
         <w:rPr>
@@ -276,7 +320,7 @@
     </w:p>
     <w:p>
       <w:pPr>
-        <w:pStyle w:val="Lijstalinea"/>
+        <w:pStyle w:val="ListParagraph"/>
         <w:numPr>
           <w:ilvl w:val="0"/>
           <w:numId w:val="2"/>
@@ -294,7 +338,7 @@
     </w:p>
     <w:p>
       <w:pPr>
-        <w:pStyle w:val="Lijstalinea"/>
+        <w:pStyle w:val="ListParagraph"/>
         <w:numPr>
           <w:ilvl w:val="0"/>
           <w:numId w:val="2"/>
@@ -303,7 +347,7 @@
           <w:lang w:val="nl-NL"/>
         </w:rPr>
       </w:pPr>
-      <w:hyperlink r:id="rId7" w:history="1">
+      <w:hyperlink r:id="rId8" w:history="1">
         <w:r>
           <w:rPr>
             <w:rStyle w:val="Hyperlink"/>
@@ -315,7 +359,7 @@
     </w:p>
     <w:p>
       <w:pPr>
-        <w:pStyle w:val="Lijstalinea"/>
+        <w:pStyle w:val="ListParagraph"/>
         <w:numPr>
           <w:ilvl w:val="0"/>
           <w:numId w:val="2"/>
@@ -324,12 +368,14 @@
           <w:lang w:val="nl-NL"/>
         </w:rPr>
       </w:pPr>
+      <w:proofErr w:type="spellStart"/>
       <w:r>
         <w:rPr>
           <w:lang w:val="nl-NL"/>
         </w:rPr>
         <w:t>Skillset</w:t>
       </w:r>
+      <w:proofErr w:type="spellEnd"/>
       <w:r>
         <w:rPr>
           <w:lang w:val="nl-NL"/>
@@ -369,7 +415,7 @@
     </w:p>
     <w:p>
       <w:pPr>
-        <w:pStyle w:val="Lijstalinea"/>
+        <w:pStyle w:val="ListParagraph"/>
         <w:numPr>
           <w:ilvl w:val="0"/>
           <w:numId w:val="1"/>
@@ -387,7 +433,7 @@
     </w:p>
     <w:p>
       <w:pPr>
-        <w:pStyle w:val="Lijstalinea"/>
+        <w:pStyle w:val="ListParagraph"/>
         <w:numPr>
           <w:ilvl w:val="0"/>
           <w:numId w:val="1"/>
@@ -396,7 +442,7 @@
           <w:lang w:val="nl-NL"/>
         </w:rPr>
       </w:pPr>
-      <w:hyperlink r:id="rId8" w:history="1">
+      <w:hyperlink r:id="rId9" w:history="1">
         <w:r>
           <w:rPr>
             <w:rStyle w:val="Hyperlink"/>
@@ -408,7 +454,7 @@
     </w:p>
     <w:p>
       <w:pPr>
-        <w:pStyle w:val="Lijstalinea"/>
+        <w:pStyle w:val="ListParagraph"/>
         <w:numPr>
           <w:ilvl w:val="0"/>
           <w:numId w:val="1"/>
@@ -417,12 +463,14 @@
           <w:lang w:val="nl-NL"/>
         </w:rPr>
       </w:pPr>
+      <w:proofErr w:type="spellStart"/>
       <w:r>
         <w:rPr>
           <w:lang w:val="nl-NL"/>
         </w:rPr>
         <w:t>Skillset</w:t>
       </w:r>
+      <w:proofErr w:type="spellEnd"/>
       <w:r>
         <w:rPr>
           <w:lang w:val="nl-NL"/>
@@ -445,8 +493,30 @@
         <w:rPr>
           <w:lang w:val="nl-NL"/>
         </w:rPr>
-        <w:t>, Procedural modeling</w:t>
-      </w:r>
+        <w:t xml:space="preserve">, </w:t>
+      </w:r>
+      <w:proofErr w:type="spellStart"/>
+      <w:r>
+        <w:rPr>
+          <w:lang w:val="nl-NL"/>
+        </w:rPr>
+        <w:t>Procedural</w:t>
+      </w:r>
+      <w:proofErr w:type="spellEnd"/>
+      <w:r>
+        <w:rPr>
+          <w:lang w:val="nl-NL"/>
+        </w:rPr>
+        <w:t xml:space="preserve"> </w:t>
+      </w:r>
+      <w:proofErr w:type="spellStart"/>
+      <w:r>
+        <w:rPr>
+          <w:lang w:val="nl-NL"/>
+        </w:rPr>
+        <w:t>modeling</w:t>
+      </w:r>
+      <w:proofErr w:type="spellEnd"/>
     </w:p>
     <w:p>
       <w:pPr>
@@ -462,12 +532,22 @@
           <w:i/>
           <w:lang w:val="nl-NL"/>
         </w:rPr>
-        <w:t>Matthijs Ottenhoff</w:t>
-      </w:r>
-    </w:p>
-    <w:p>
-      <w:pPr>
-        <w:pStyle w:val="Lijstalinea"/>
+        <w:t xml:space="preserve">Matthijs </w:t>
+      </w:r>
+      <w:proofErr w:type="spellStart"/>
+      <w:r>
+        <w:rPr>
+          <w:b/>
+          <w:i/>
+          <w:lang w:val="nl-NL"/>
+        </w:rPr>
+        <w:t>Ottenhoff</w:t>
+      </w:r>
+      <w:proofErr w:type="spellEnd"/>
+    </w:p>
+    <w:p>
+      <w:pPr>
+        <w:pStyle w:val="ListParagraph"/>
         <w:numPr>
           <w:ilvl w:val="0"/>
           <w:numId w:val="1"/>
@@ -485,7 +565,7 @@
     </w:p>
     <w:p>
       <w:pPr>
-        <w:pStyle w:val="Lijstalinea"/>
+        <w:pStyle w:val="ListParagraph"/>
         <w:numPr>
           <w:ilvl w:val="0"/>
           <w:numId w:val="1"/>
@@ -494,7 +574,7 @@
           <w:lang w:val="nl-NL"/>
         </w:rPr>
       </w:pPr>
-      <w:hyperlink r:id="rId9" w:history="1">
+      <w:hyperlink r:id="rId10" w:history="1">
         <w:r>
           <w:rPr>
             <w:rStyle w:val="Hyperlink"/>
@@ -506,7 +586,7 @@
     </w:p>
     <w:p>
       <w:pPr>
-        <w:pStyle w:val="Lijstalinea"/>
+        <w:pStyle w:val="ListParagraph"/>
         <w:numPr>
           <w:ilvl w:val="0"/>
           <w:numId w:val="1"/>
@@ -515,12 +595,14 @@
           <w:lang w:val="nl-NL"/>
         </w:rPr>
       </w:pPr>
+      <w:proofErr w:type="spellStart"/>
       <w:r>
         <w:rPr>
           <w:lang w:val="nl-NL"/>
         </w:rPr>
         <w:t>Skillset</w:t>
       </w:r>
+      <w:proofErr w:type="spellEnd"/>
       <w:r>
         <w:rPr>
           <w:lang w:val="nl-NL"/>
@@ -563,7 +645,7 @@
     </w:p>
     <w:p>
       <w:pPr>
-        <w:pStyle w:val="Kop2"/>
+        <w:pStyle w:val="Heading2"/>
       </w:pPr>
       <w:r>
         <w:lastRenderedPageBreak/>
@@ -589,15 +671,13 @@
       <w:r>
         <w:t xml:space="preserve">is </w:t>
       </w:r>
-      <w:bookmarkStart w:id="0" w:name="_GoBack"/>
-      <w:bookmarkEnd w:id="0"/>
       <w:r>
         <w:t>an overview of each theme and its interpretation (on a very high level) is outlined:</w:t>
       </w:r>
     </w:p>
     <w:p>
       <w:pPr>
-        <w:pStyle w:val="Lijstalinea"/>
+        <w:pStyle w:val="ListParagraph"/>
         <w:numPr>
           <w:ilvl w:val="0"/>
           <w:numId w:val="1"/>
@@ -627,7 +707,7 @@
     </w:p>
     <w:p>
       <w:pPr>
-        <w:pStyle w:val="Lijstalinea"/>
+        <w:pStyle w:val="ListParagraph"/>
         <w:numPr>
           <w:ilvl w:val="0"/>
           <w:numId w:val="1"/>
@@ -651,7 +731,7 @@
     </w:p>
     <w:p>
       <w:pPr>
-        <w:pStyle w:val="Lijstalinea"/>
+        <w:pStyle w:val="ListParagraph"/>
         <w:numPr>
           <w:ilvl w:val="0"/>
           <w:numId w:val="1"/>
@@ -669,17 +749,24 @@
     </w:p>
     <w:p>
       <w:pPr>
-        <w:pStyle w:val="Kop2"/>
+        <w:pStyle w:val="Heading2"/>
       </w:pPr>
       <w:r>
         <w:t>Game concept</w:t>
       </w:r>
     </w:p>
     <w:p>
-      <w:pPr>
-        <w:pStyle w:val="Kop2"/>
-      </w:pPr>
-      <w:r>
+      <w:r>
+        <w:t>The game is about gnomes whose village is threatened by a flood caused by two unknowingly human beings who dropped their water bottle during a pick nick. The gnomes need to escape their village but this won't be an easy task. During their escape they are confronted with various obstacles (like water, leaves, tree sticks etc.) and various enemies (like mice, ants, bugs etc.). The game will consist of several levels and is played by two gnomes. You can either play alone (alongside an intelligent AI gnome) or with two players. The levels will be 'half' procedurally generated and will contain cut-scenes containing a storyline. The playing field has depth so movement in all directions is possible. The camera will only move in two dimensions and makes sure that every player is visible.</w:t>
+      </w:r>
+    </w:p>
+    <w:p/>
+    <w:p>
+      <w:pPr>
+        <w:pStyle w:val="Heading2"/>
+      </w:pPr>
+      <w:r>
+        <w:lastRenderedPageBreak/>
         <w:t>Game components</w:t>
       </w:r>
     </w:p>
@@ -700,7 +787,7 @@
     </w:p>
     <w:p>
       <w:pPr>
-        <w:pStyle w:val="Lijstalinea"/>
+        <w:pStyle w:val="ListParagraph"/>
         <w:numPr>
           <w:ilvl w:val="0"/>
           <w:numId w:val="3"/>
@@ -758,36 +845,100 @@
         <w:rPr>
           <w:rFonts w:eastAsia="MS Gothic" w:cs="MS Gothic"/>
         </w:rPr>
-        <w:t xml:space="preserve">: Creating basic models and then adjusting them using a rather complicated sequence of shape keys (e.g. for different types of faces, plants, etc…) These models will then also be animated </w:t>
-      </w:r>
+        <w:t xml:space="preserve">: Creating basic models and then adjusting them using a rather complicated sequence of shape keys (e.g. for different types of faces, plants, </w:t>
+      </w:r>
+      <w:proofErr w:type="spellStart"/>
       <w:r>
         <w:rPr>
           <w:rFonts w:eastAsia="MS Gothic" w:cs="MS Gothic"/>
         </w:rPr>
+        <w:t>etc</w:t>
+      </w:r>
+      <w:proofErr w:type="spellEnd"/>
+      <w:r>
+        <w:rPr>
+          <w:rFonts w:eastAsia="MS Gothic" w:cs="MS Gothic"/>
+        </w:rPr>
+        <w:t xml:space="preserve">…) These models will then also be animated </w:t>
+      </w:r>
+      <w:r>
+        <w:rPr>
+          <w:rFonts w:eastAsia="MS Gothic" w:cs="MS Gothic"/>
+        </w:rPr>
         <w:t>in game</w:t>
       </w:r>
       <w:r>
         <w:rPr>
           <w:rFonts w:eastAsia="MS Gothic" w:cs="MS Gothic"/>
         </w:rPr>
-        <w:t xml:space="preserve"> (think of player movement, environmental movement, etc..)</w:t>
-      </w:r>
+        <w:t xml:space="preserve"> (think of player movement, environmental movement, etc</w:t>
+      </w:r>
+      <w:proofErr w:type="gramStart"/>
       <w:r>
         <w:rPr>
           <w:rFonts w:eastAsia="MS Gothic" w:cs="MS Gothic"/>
         </w:rPr>
+        <w:t>..)</w:t>
+      </w:r>
+      <w:proofErr w:type="gramEnd"/>
+      <w:r>
+        <w:rPr>
+          <w:rFonts w:eastAsia="MS Gothic" w:cs="MS Gothic"/>
+        </w:rPr>
         <w:t>.</w:t>
       </w:r>
       <w:r>
         <w:rPr>
           <w:rFonts w:eastAsia="MS Gothic" w:cs="MS Gothic"/>
         </w:rPr>
-        <w:t xml:space="preserve"> Responsible: Matthijs en Lieke.</w:t>
-      </w:r>
-    </w:p>
-    <w:p>
-      <w:pPr>
-        <w:pStyle w:val="Lijstalinea"/>
+        <w:t xml:space="preserve"> Responsible: </w:t>
+      </w:r>
+      <w:proofErr w:type="spellStart"/>
+      <w:r>
+        <w:rPr>
+          <w:rFonts w:eastAsia="MS Gothic" w:cs="MS Gothic"/>
+        </w:rPr>
+        <w:t>Matthijs</w:t>
+      </w:r>
+      <w:proofErr w:type="spellEnd"/>
+      <w:r>
+        <w:rPr>
+          <w:rFonts w:eastAsia="MS Gothic" w:cs="MS Gothic"/>
+        </w:rPr>
+        <w:t xml:space="preserve"> </w:t>
+      </w:r>
+      <w:proofErr w:type="spellStart"/>
+      <w:r>
+        <w:rPr>
+          <w:rFonts w:eastAsia="MS Gothic" w:cs="MS Gothic"/>
+        </w:rPr>
+        <w:t>en</w:t>
+      </w:r>
+      <w:proofErr w:type="spellEnd"/>
+      <w:r>
+        <w:rPr>
+          <w:rFonts w:eastAsia="MS Gothic" w:cs="MS Gothic"/>
+        </w:rPr>
+        <w:t xml:space="preserve"> </w:t>
+      </w:r>
+      <w:proofErr w:type="spellStart"/>
+      <w:r>
+        <w:rPr>
+          <w:rFonts w:eastAsia="MS Gothic" w:cs="MS Gothic"/>
+        </w:rPr>
+        <w:t>Lieke</w:t>
+      </w:r>
+      <w:proofErr w:type="spellEnd"/>
+      <w:r>
+        <w:rPr>
+          <w:rFonts w:eastAsia="MS Gothic" w:cs="MS Gothic"/>
+        </w:rPr>
+        <w:t>.</w:t>
+      </w:r>
+    </w:p>
+    <w:p>
+      <w:pPr>
+        <w:pStyle w:val="ListParagraph"/>
         <w:numPr>
           <w:ilvl w:val="0"/>
           <w:numId w:val="3"/>
@@ -827,8 +978,9 @@
         <w:rPr>
           <w:rFonts w:eastAsia="MS Gothic" w:hAnsi="MS Gothic" w:cs="MS Gothic"/>
         </w:rPr>
-        <w:t xml:space="preserve"> such as smoke, water falling down and splashing, etc.</w:t>
-      </w:r>
+        <w:t xml:space="preserve"> such as smoke, water falling down and splashing, etc</w:t>
+      </w:r>
+      <w:proofErr w:type="gramStart"/>
       <w:r>
         <w:rPr>
           <w:rFonts w:eastAsia="MS Gothic" w:hAnsi="MS Gothic" w:cs="MS Gothic"/>
@@ -839,12 +991,33 @@
         <w:rPr>
           <w:rFonts w:eastAsia="MS Gothic" w:hAnsi="MS Gothic" w:cs="MS Gothic"/>
         </w:rPr>
-        <w:t xml:space="preserve"> Responsible: Matthijs.</w:t>
-      </w:r>
-    </w:p>
-    <w:p>
-      <w:pPr>
-        <w:pStyle w:val="Lijstalinea"/>
+        <w:t>.</w:t>
+      </w:r>
+      <w:proofErr w:type="gramEnd"/>
+      <w:r>
+        <w:rPr>
+          <w:rFonts w:eastAsia="MS Gothic" w:hAnsi="MS Gothic" w:cs="MS Gothic"/>
+        </w:rPr>
+        <w:t xml:space="preserve"> Responsible: </w:t>
+      </w:r>
+      <w:proofErr w:type="spellStart"/>
+      <w:r>
+        <w:rPr>
+          <w:rFonts w:eastAsia="MS Gothic" w:hAnsi="MS Gothic" w:cs="MS Gothic"/>
+        </w:rPr>
+        <w:t>Matthijs</w:t>
+      </w:r>
+      <w:proofErr w:type="spellEnd"/>
+      <w:r>
+        <w:rPr>
+          <w:rFonts w:eastAsia="MS Gothic" w:hAnsi="MS Gothic" w:cs="MS Gothic"/>
+        </w:rPr>
+        <w:t>.</w:t>
+      </w:r>
+    </w:p>
+    <w:p>
+      <w:pPr>
+        <w:pStyle w:val="ListParagraph"/>
         <w:numPr>
           <w:ilvl w:val="0"/>
           <w:numId w:val="3"/>
@@ -854,7 +1027,6 @@
         <w:rPr>
           <w:rFonts w:eastAsia="MS Gothic" w:hAnsi="MS Gothic" w:cs="MS Gothic"/>
         </w:rPr>
-        <w:lastRenderedPageBreak/>
         <w:t>Animated Textures (</w:t>
       </w:r>
       <w:r>
@@ -873,18 +1045,40 @@
         <w:rPr>
           <w:rFonts w:eastAsia="MS Gothic" w:hAnsi="MS Gothic" w:cs="MS Gothic"/>
         </w:rPr>
-        <w:t>, flames, etc..</w:t>
-      </w:r>
-      <w:r>
-        <w:rPr>
-          <w:rFonts w:eastAsia="MS Gothic" w:hAnsi="MS Gothic" w:cs="MS Gothic"/>
-        </w:rPr>
-        <w:t xml:space="preserve"> Responsible: Lieke.</w:t>
-      </w:r>
-    </w:p>
-    <w:p>
-      <w:pPr>
-        <w:pStyle w:val="Lijstalinea"/>
+        <w:t>, flames, etc</w:t>
+      </w:r>
+      <w:proofErr w:type="gramStart"/>
+      <w:r>
+        <w:rPr>
+          <w:rFonts w:eastAsia="MS Gothic" w:hAnsi="MS Gothic" w:cs="MS Gothic"/>
+        </w:rPr>
+        <w:t>..</w:t>
+      </w:r>
+      <w:proofErr w:type="gramEnd"/>
+      <w:r>
+        <w:rPr>
+          <w:rFonts w:eastAsia="MS Gothic" w:hAnsi="MS Gothic" w:cs="MS Gothic"/>
+        </w:rPr>
+        <w:t xml:space="preserve"> Responsible: </w:t>
+      </w:r>
+      <w:proofErr w:type="spellStart"/>
+      <w:r>
+        <w:rPr>
+          <w:rFonts w:eastAsia="MS Gothic" w:hAnsi="MS Gothic" w:cs="MS Gothic"/>
+        </w:rPr>
+        <w:t>Lieke</w:t>
+      </w:r>
+      <w:proofErr w:type="spellEnd"/>
+      <w:r>
+        <w:rPr>
+          <w:rFonts w:eastAsia="MS Gothic" w:hAnsi="MS Gothic" w:cs="MS Gothic"/>
+        </w:rPr>
+        <w:t>.</w:t>
+      </w:r>
+    </w:p>
+    <w:p>
+      <w:pPr>
+        <w:pStyle w:val="ListParagraph"/>
         <w:numPr>
           <w:ilvl w:val="0"/>
           <w:numId w:val="3"/>
@@ -951,16 +1145,24 @@
         </w:rPr>
         <w:t xml:space="preserve"> Responsible: </w:t>
       </w:r>
-      <w:r>
-        <w:rPr>
-          <w:rFonts w:eastAsia="MS Gothic" w:hAnsi="MS Gothic" w:cs="MS Gothic"/>
-        </w:rPr>
-        <w:t>Matthijs.</w:t>
-      </w:r>
-    </w:p>
-    <w:p>
-      <w:pPr>
-        <w:pStyle w:val="Lijstalinea"/>
+      <w:proofErr w:type="spellStart"/>
+      <w:r>
+        <w:rPr>
+          <w:rFonts w:eastAsia="MS Gothic" w:hAnsi="MS Gothic" w:cs="MS Gothic"/>
+        </w:rPr>
+        <w:t>Matthijs</w:t>
+      </w:r>
+      <w:proofErr w:type="spellEnd"/>
+      <w:r>
+        <w:rPr>
+          <w:rFonts w:eastAsia="MS Gothic" w:hAnsi="MS Gothic" w:cs="MS Gothic"/>
+        </w:rPr>
+        <w:t>.</w:t>
+      </w:r>
+    </w:p>
+    <w:p>
+      <w:pPr>
+        <w:pStyle w:val="ListParagraph"/>
         <w:numPr>
           <w:ilvl w:val="0"/>
           <w:numId w:val="3"/>
@@ -988,24 +1190,40 @@
         <w:rPr>
           <w:rFonts w:eastAsia="MS Gothic" w:hAnsi="MS Gothic" w:cs="MS Gothic"/>
         </w:rPr>
-        <w:t>explosions, hits, etc..)</w:t>
-      </w:r>
+        <w:t>explosions, hits, etc</w:t>
+      </w:r>
+      <w:proofErr w:type="gramStart"/>
+      <w:r>
+        <w:rPr>
+          <w:rFonts w:eastAsia="MS Gothic" w:hAnsi="MS Gothic" w:cs="MS Gothic"/>
+        </w:rPr>
+        <w:t>..)</w:t>
+      </w:r>
+      <w:proofErr w:type="gramEnd"/>
       <w:r>
         <w:rPr>
           <w:rFonts w:eastAsia="MS Gothic" w:hAnsi="MS Gothic" w:cs="MS Gothic"/>
         </w:rPr>
         <w:t xml:space="preserve">. Responsible: </w:t>
       </w:r>
-      <w:r>
-        <w:rPr>
-          <w:rFonts w:eastAsia="MS Gothic" w:hAnsi="MS Gothic" w:cs="MS Gothic"/>
-        </w:rPr>
-        <w:t>Matthijs.</w:t>
-      </w:r>
-    </w:p>
-    <w:p>
-      <w:pPr>
-        <w:pStyle w:val="Lijstalinea"/>
+      <w:proofErr w:type="spellStart"/>
+      <w:r>
+        <w:rPr>
+          <w:rFonts w:eastAsia="MS Gothic" w:hAnsi="MS Gothic" w:cs="MS Gothic"/>
+        </w:rPr>
+        <w:t>Matthijs</w:t>
+      </w:r>
+      <w:proofErr w:type="spellEnd"/>
+      <w:r>
+        <w:rPr>
+          <w:rFonts w:eastAsia="MS Gothic" w:hAnsi="MS Gothic" w:cs="MS Gothic"/>
+        </w:rPr>
+        <w:t>.</w:t>
+      </w:r>
+    </w:p>
+    <w:p>
+      <w:pPr>
+        <w:pStyle w:val="ListParagraph"/>
         <w:numPr>
           <w:ilvl w:val="0"/>
           <w:numId w:val="3"/>
@@ -1057,12 +1275,26 @@
         <w:rPr>
           <w:rFonts w:eastAsia="MS Gothic" w:hAnsi="MS Gothic" w:cs="MS Gothic"/>
         </w:rPr>
-        <w:t>. Responsible: Lieke.</w:t>
-      </w:r>
-    </w:p>
-    <w:p>
-      <w:pPr>
-        <w:pStyle w:val="Lijstalinea"/>
+        <w:t xml:space="preserve">. Responsible: </w:t>
+      </w:r>
+      <w:proofErr w:type="spellStart"/>
+      <w:r>
+        <w:rPr>
+          <w:rFonts w:eastAsia="MS Gothic" w:hAnsi="MS Gothic" w:cs="MS Gothic"/>
+        </w:rPr>
+        <w:t>Lieke</w:t>
+      </w:r>
+      <w:proofErr w:type="spellEnd"/>
+      <w:r>
+        <w:rPr>
+          <w:rFonts w:eastAsia="MS Gothic" w:hAnsi="MS Gothic" w:cs="MS Gothic"/>
+        </w:rPr>
+        <w:t>.</w:t>
+      </w:r>
+    </w:p>
+    <w:p>
+      <w:pPr>
+        <w:pStyle w:val="ListParagraph"/>
         <w:numPr>
           <w:ilvl w:val="0"/>
           <w:numId w:val="3"/>
@@ -1120,7 +1352,21 @@
         <w:rPr>
           <w:rFonts w:eastAsia="MS Gothic" w:hAnsi="MS Gothic" w:cs="MS Gothic"/>
         </w:rPr>
-        <w:t>. Responsible: Matthijs.</w:t>
+        <w:t xml:space="preserve">. Responsible: </w:t>
+      </w:r>
+      <w:proofErr w:type="spellStart"/>
+      <w:r>
+        <w:rPr>
+          <w:rFonts w:eastAsia="MS Gothic" w:hAnsi="MS Gothic" w:cs="MS Gothic"/>
+        </w:rPr>
+        <w:t>Matthijs</w:t>
+      </w:r>
+      <w:proofErr w:type="spellEnd"/>
+      <w:r>
+        <w:rPr>
+          <w:rFonts w:eastAsia="MS Gothic" w:hAnsi="MS Gothic" w:cs="MS Gothic"/>
+        </w:rPr>
+        <w:t>.</w:t>
       </w:r>
     </w:p>
     <w:p>
@@ -1145,7 +1391,7 @@
     </w:p>
     <w:p>
       <w:pPr>
-        <w:pStyle w:val="Lijstalinea"/>
+        <w:pStyle w:val="ListParagraph"/>
         <w:numPr>
           <w:ilvl w:val="0"/>
           <w:numId w:val="3"/>
@@ -1217,7 +1463,7 @@
     </w:p>
     <w:p>
       <w:pPr>
-        <w:pStyle w:val="Lijstalinea"/>
+        <w:pStyle w:val="ListParagraph"/>
         <w:numPr>
           <w:ilvl w:val="0"/>
           <w:numId w:val="3"/>
@@ -1288,7 +1534,7 @@
     </w:p>
     <w:p>
       <w:pPr>
-        <w:pStyle w:val="Lijstalinea"/>
+        <w:pStyle w:val="ListParagraph"/>
         <w:numPr>
           <w:ilvl w:val="0"/>
           <w:numId w:val="3"/>
@@ -1339,7 +1585,21 @@
         <w:rPr>
           <w:rFonts w:ascii="Calibri" w:eastAsia="Calibri" w:hAnsi="Calibri" w:cs="Times New Roman"/>
         </w:rPr>
-        <w:t>g. Some kind of ranger enemy who only shoots arrows at the player) and others will be smart (e</w:t>
+        <w:t xml:space="preserve">g. </w:t>
+      </w:r>
+      <w:proofErr w:type="gramStart"/>
+      <w:r>
+        <w:rPr>
+          <w:rFonts w:ascii="Calibri" w:eastAsia="Calibri" w:hAnsi="Calibri" w:cs="Times New Roman"/>
+        </w:rPr>
+        <w:t>Some</w:t>
+      </w:r>
+      <w:proofErr w:type="gramEnd"/>
+      <w:r>
+        <w:rPr>
+          <w:rFonts w:ascii="Calibri" w:eastAsia="Calibri" w:hAnsi="Calibri" w:cs="Times New Roman"/>
+        </w:rPr>
+        <w:t xml:space="preserve"> kind of ranger enemy who only shoots arrows at the player) and others will be smart (e</w:t>
       </w:r>
       <w:r>
         <w:t>.</w:t>
@@ -1368,7 +1628,7 @@
     </w:p>
     <w:p>
       <w:pPr>
-        <w:pStyle w:val="Lijstalinea"/>
+        <w:pStyle w:val="ListParagraph"/>
         <w:numPr>
           <w:ilvl w:val="0"/>
           <w:numId w:val="3"/>
@@ -1412,7 +1672,14 @@
         <w:rPr>
           <w:rFonts w:ascii="Calibri" w:eastAsia="Calibri" w:hAnsi="Calibri" w:cs="Times New Roman"/>
         </w:rPr>
-        <w:t>We think this is worth 5 stars because it could be very hard to implement. We need to make a player that can learn from its mistakes and rethink its decision based on what he has learned so far. We are not certain that we can implement this, but we think it would add a really cool feature to the game. Because we don't know for sure that we can fully implement this, we made sure that there is enough AI to fulfill the star requirement.</w:t>
+        <w:t xml:space="preserve">We think this is worth 5 stars because it could be very hard to implement. We need to make a player that can learn from its mistakes and rethink its </w:t>
+      </w:r>
+      <w:r>
+        <w:rPr>
+          <w:rFonts w:ascii="Calibri" w:eastAsia="Calibri" w:hAnsi="Calibri" w:cs="Times New Roman"/>
+        </w:rPr>
+        <w:lastRenderedPageBreak/>
+        <w:t>decision based on what he has learned so far. We are not certain that we can implement this, but we think it would add a really cool feature to the game. Because we don't know for sure that we can fully implement this, we made sure that there is enough AI to fulfill the star requirement.</w:t>
       </w:r>
       <w:r>
         <w:rPr>
@@ -1443,7 +1710,7 @@
     </w:p>
     <w:p>
       <w:pPr>
-        <w:pStyle w:val="Lijstalinea"/>
+        <w:pStyle w:val="ListParagraph"/>
         <w:numPr>
           <w:ilvl w:val="0"/>
           <w:numId w:val="3"/>
@@ -1512,7 +1779,7 @@
     </w:p>
     <w:p>
       <w:pPr>
-        <w:pStyle w:val="Lijstalinea"/>
+        <w:pStyle w:val="ListParagraph"/>
         <w:numPr>
           <w:ilvl w:val="0"/>
           <w:numId w:val="3"/>
@@ -1546,18 +1813,40 @@
         <w:rPr>
           <w:color w:val="00000A"/>
         </w:rPr>
-        <w:t xml:space="preserve"> Used to share scores with friends, difficulty still unknown, but manual suggested 1 star.; Responsible: </w:t>
-      </w:r>
-      <w:r>
-        <w:rPr>
-          <w:color w:val="00000A"/>
-        </w:rPr>
-        <w:t>Matthijs.</w:t>
-      </w:r>
-    </w:p>
-    <w:p>
-      <w:pPr>
-        <w:pStyle w:val="Lijstalinea"/>
+        <w:t xml:space="preserve"> Used to share scores with friends, difficulty still unknown, but manual suggested 1 </w:t>
+      </w:r>
+      <w:proofErr w:type="gramStart"/>
+      <w:r>
+        <w:rPr>
+          <w:color w:val="00000A"/>
+        </w:rPr>
+        <w:t>star.;</w:t>
+      </w:r>
+      <w:proofErr w:type="gramEnd"/>
+      <w:r>
+        <w:rPr>
+          <w:color w:val="00000A"/>
+        </w:rPr>
+        <w:t xml:space="preserve"> Responsible: </w:t>
+      </w:r>
+      <w:proofErr w:type="spellStart"/>
+      <w:r>
+        <w:rPr>
+          <w:color w:val="00000A"/>
+        </w:rPr>
+        <w:t>Matthijs</w:t>
+      </w:r>
+      <w:proofErr w:type="spellEnd"/>
+      <w:r>
+        <w:rPr>
+          <w:color w:val="00000A"/>
+        </w:rPr>
+        <w:t>.</w:t>
+      </w:r>
+    </w:p>
+    <w:p>
+      <w:pPr>
+        <w:pStyle w:val="ListParagraph"/>
         <w:numPr>
           <w:ilvl w:val="0"/>
           <w:numId w:val="3"/>
@@ -1567,8 +1856,21 @@
         <w:rPr>
           <w:color w:val="00000A"/>
         </w:rPr>
-        <w:lastRenderedPageBreak/>
-        <w:t>Saving playthrough data online (</w:t>
+        <w:t xml:space="preserve">Saving </w:t>
+      </w:r>
+      <w:proofErr w:type="spellStart"/>
+      <w:r>
+        <w:rPr>
+          <w:color w:val="00000A"/>
+        </w:rPr>
+        <w:t>playthrough</w:t>
+      </w:r>
+      <w:proofErr w:type="spellEnd"/>
+      <w:r>
+        <w:rPr>
+          <w:color w:val="00000A"/>
+        </w:rPr>
+        <w:t xml:space="preserve"> data online (</w:t>
       </w:r>
       <w:r>
         <w:rPr>
@@ -1582,8 +1884,8 @@
         </w:rPr>
         <w:t>)</w:t>
       </w:r>
-      <w:bookmarkStart w:id="1" w:name="__DdeLink__145_1284840434"/>
-      <w:bookmarkEnd w:id="1"/>
+      <w:bookmarkStart w:id="0" w:name="__DdeLink__145_1284840434"/>
+      <w:bookmarkEnd w:id="0"/>
       <w:r>
         <w:rPr>
           <w:color w:val="00000A"/>
@@ -1600,12 +1902,26 @@
         <w:rPr>
           <w:color w:val="00000A"/>
         </w:rPr>
-        <w:t>uggested 1 star.; Responsible: Daniel.</w:t>
-      </w:r>
-    </w:p>
-    <w:p>
-      <w:pPr>
-        <w:pStyle w:val="Lijstalinea"/>
+        <w:t xml:space="preserve">uggested 1 </w:t>
+      </w:r>
+      <w:proofErr w:type="gramStart"/>
+      <w:r>
+        <w:rPr>
+          <w:color w:val="00000A"/>
+        </w:rPr>
+        <w:t>star.;</w:t>
+      </w:r>
+      <w:proofErr w:type="gramEnd"/>
+      <w:r>
+        <w:rPr>
+          <w:color w:val="00000A"/>
+        </w:rPr>
+        <w:t xml:space="preserve"> Responsible: Daniel.</w:t>
+      </w:r>
+    </w:p>
+    <w:p>
+      <w:pPr>
+        <w:pStyle w:val="ListParagraph"/>
         <w:numPr>
           <w:ilvl w:val="0"/>
           <w:numId w:val="3"/>
@@ -1615,7 +1931,21 @@
         <w:rPr>
           <w:color w:val="00000A"/>
         </w:rPr>
-        <w:t>Saving gamestate data online (</w:t>
+        <w:t xml:space="preserve">Saving </w:t>
+      </w:r>
+      <w:proofErr w:type="spellStart"/>
+      <w:r>
+        <w:rPr>
+          <w:color w:val="00000A"/>
+        </w:rPr>
+        <w:t>gamestate</w:t>
+      </w:r>
+      <w:proofErr w:type="spellEnd"/>
+      <w:r>
+        <w:rPr>
+          <w:color w:val="00000A"/>
+        </w:rPr>
+        <w:t xml:space="preserve"> data online (</w:t>
       </w:r>
       <w:r>
         <w:rPr>
@@ -1641,7 +1971,21 @@
         <w:rPr>
           <w:color w:val="00000A"/>
         </w:rPr>
-        <w:t xml:space="preserve"> Used to store the gamestate data to analyze later on, difficulty still unknow</w:t>
+        <w:t xml:space="preserve"> Used to store the </w:t>
+      </w:r>
+      <w:proofErr w:type="spellStart"/>
+      <w:r>
+        <w:rPr>
+          <w:color w:val="00000A"/>
+        </w:rPr>
+        <w:t>gamestate</w:t>
+      </w:r>
+      <w:proofErr w:type="spellEnd"/>
+      <w:r>
+        <w:rPr>
+          <w:color w:val="00000A"/>
+        </w:rPr>
+        <w:t xml:space="preserve"> data to analyze later on, difficulty still unknow</w:t>
       </w:r>
       <w:r>
         <w:rPr>
@@ -1692,7 +2036,7 @@
     </w:p>
     <w:p>
       <w:pPr>
-        <w:pStyle w:val="Lijstalinea"/>
+        <w:pStyle w:val="ListParagraph"/>
         <w:numPr>
           <w:ilvl w:val="0"/>
           <w:numId w:val="3"/>
@@ -1726,8 +2070,30 @@
         <w:rPr>
           <w:color w:val="00000A"/>
         </w:rPr>
-        <w:t xml:space="preserve"> planned to used partly when making levels, We plan to use procedurally generated content as much as possible to obtain a varied game-play therefore we assigned 2 stars.; Responsible: Daniël</w:t>
-      </w:r>
+        <w:t xml:space="preserve"> planned to used partly when making levels, We plan to use procedurally generated content as much as possible to obtain a varied game-play therefore we assigned 2 </w:t>
+      </w:r>
+      <w:proofErr w:type="gramStart"/>
+      <w:r>
+        <w:rPr>
+          <w:color w:val="00000A"/>
+        </w:rPr>
+        <w:t>stars.;</w:t>
+      </w:r>
+      <w:proofErr w:type="gramEnd"/>
+      <w:r>
+        <w:rPr>
+          <w:color w:val="00000A"/>
+        </w:rPr>
+        <w:t xml:space="preserve"> Responsible: </w:t>
+      </w:r>
+      <w:proofErr w:type="spellStart"/>
+      <w:r>
+        <w:rPr>
+          <w:color w:val="00000A"/>
+        </w:rPr>
+        <w:t>Daniël</w:t>
+      </w:r>
+      <w:proofErr w:type="spellEnd"/>
       <w:r>
         <w:rPr>
           <w:color w:val="00000A"/>
@@ -1737,7 +2103,7 @@
     </w:p>
     <w:p>
       <w:pPr>
-        <w:pStyle w:val="Lijstalinea"/>
+        <w:pStyle w:val="ListParagraph"/>
         <w:numPr>
           <w:ilvl w:val="0"/>
           <w:numId w:val="3"/>
@@ -1772,8 +2138,30 @@
         <w:rPr>
           <w:color w:val="00000A"/>
         </w:rPr>
-        <w:t xml:space="preserve"> Used as part of a level to make it more difficult, It should not be that hard because Unity already has a physics engine.; Responsible: Daniël</w:t>
-      </w:r>
+        <w:t xml:space="preserve"> Used as part of a level to make it more difficult, It should not be that hard because Unity already has a physics </w:t>
+      </w:r>
+      <w:proofErr w:type="gramStart"/>
+      <w:r>
+        <w:rPr>
+          <w:color w:val="00000A"/>
+        </w:rPr>
+        <w:t>engine.;</w:t>
+      </w:r>
+      <w:proofErr w:type="gramEnd"/>
+      <w:r>
+        <w:rPr>
+          <w:color w:val="00000A"/>
+        </w:rPr>
+        <w:t xml:space="preserve"> Responsible: </w:t>
+      </w:r>
+      <w:proofErr w:type="spellStart"/>
+      <w:r>
+        <w:rPr>
+          <w:color w:val="00000A"/>
+        </w:rPr>
+        <w:t>Daniël</w:t>
+      </w:r>
+      <w:proofErr w:type="spellEnd"/>
       <w:r>
         <w:rPr>
           <w:color w:val="00000A"/>
@@ -1783,7 +2171,7 @@
     </w:p>
     <w:p>
       <w:pPr>
-        <w:pStyle w:val="Lijstalinea"/>
+        <w:pStyle w:val="ListParagraph"/>
         <w:numPr>
           <w:ilvl w:val="0"/>
           <w:numId w:val="3"/>
@@ -1823,7 +2211,21 @@
         <w:rPr>
           <w:color w:val="00000A"/>
         </w:rPr>
-        <w:t xml:space="preserve"> A timer to use as score, it should not be  that hard because Unity has a build in time function.; Responsible: Ivo</w:t>
+        <w:t xml:space="preserve"> A timer to use as score, it should not </w:t>
+      </w:r>
+      <w:proofErr w:type="gramStart"/>
+      <w:r>
+        <w:rPr>
+          <w:color w:val="00000A"/>
+        </w:rPr>
+        <w:t>be  that</w:t>
+      </w:r>
+      <w:proofErr w:type="gramEnd"/>
+      <w:r>
+        <w:rPr>
+          <w:color w:val="00000A"/>
+        </w:rPr>
+        <w:t xml:space="preserve"> hard because Unity has a build in time function.; Responsible: Ivo</w:t>
       </w:r>
       <w:r>
         <w:rPr>
@@ -1834,7 +2236,7 @@
     </w:p>
     <w:p>
       <w:pPr>
-        <w:pStyle w:val="Lijstalinea"/>
+        <w:pStyle w:val="ListParagraph"/>
         <w:numPr>
           <w:ilvl w:val="0"/>
           <w:numId w:val="3"/>
@@ -1868,7 +2270,21 @@
         <w:rPr>
           <w:color w:val="00000A"/>
         </w:rPr>
-        <w:t xml:space="preserve"> Two players can play at the same time, adding an extra character should not be that hard.; Responsible: Ivo</w:t>
+        <w:t xml:space="preserve"> Two players can play at the same time, adding an extra character should not be that </w:t>
+      </w:r>
+      <w:proofErr w:type="gramStart"/>
+      <w:r>
+        <w:rPr>
+          <w:color w:val="00000A"/>
+        </w:rPr>
+        <w:t>hard.;</w:t>
+      </w:r>
+      <w:proofErr w:type="gramEnd"/>
+      <w:r>
+        <w:rPr>
+          <w:color w:val="00000A"/>
+        </w:rPr>
+        <w:t xml:space="preserve"> Responsible: Ivo</w:t>
       </w:r>
       <w:r>
         <w:rPr>
@@ -1879,7 +2295,7 @@
     </w:p>
     <w:p>
       <w:pPr>
-        <w:pStyle w:val="Lijstalinea"/>
+        <w:pStyle w:val="ListParagraph"/>
         <w:numPr>
           <w:ilvl w:val="0"/>
           <w:numId w:val="3"/>
@@ -1913,8 +2329,16 @@
         <w:rPr>
           <w:color w:val="00000A"/>
         </w:rPr>
-        <w:t xml:space="preserve"> Can be playable on Android, should not be hard to implement; Responsible: Daniël</w:t>
-      </w:r>
+        <w:t xml:space="preserve"> Can be playable on Android, should not be hard to implement; Responsible: </w:t>
+      </w:r>
+      <w:proofErr w:type="spellStart"/>
+      <w:r>
+        <w:rPr>
+          <w:color w:val="00000A"/>
+        </w:rPr>
+        <w:t>Daniël</w:t>
+      </w:r>
+      <w:proofErr w:type="spellEnd"/>
       <w:r>
         <w:rPr>
           <w:color w:val="00000A"/>
@@ -1924,7 +2348,7 @@
     </w:p>
     <w:p>
       <w:pPr>
-        <w:pStyle w:val="Lijstalinea"/>
+        <w:pStyle w:val="ListParagraph"/>
         <w:numPr>
           <w:ilvl w:val="0"/>
           <w:numId w:val="3"/>
@@ -1975,7 +2399,7 @@
     </w:p>
     <w:p>
       <w:pPr>
-        <w:pStyle w:val="Lijstalinea"/>
+        <w:pStyle w:val="ListParagraph"/>
         <w:numPr>
           <w:ilvl w:val="0"/>
           <w:numId w:val="3"/>
@@ -2015,18 +2439,33 @@
         <w:rPr>
           <w:color w:val="00000A"/>
         </w:rPr>
-        <w:t xml:space="preserve">he game should have an introduction cut-scene where a movie file needs to be made and imported into Unity. Dialogs should contain the story and appear in-game. The story makes the game more attractive but this will take much time therefore 3 stars are assigned to this part. Responsible: </w:t>
-      </w:r>
-      <w:r>
-        <w:rPr>
-          <w:color w:val="00000A"/>
-        </w:rPr>
-        <w:t>Lieke.</w:t>
-      </w:r>
-    </w:p>
-    <w:p>
-      <w:pPr>
-        <w:pStyle w:val="Lijstalinea"/>
+        <w:t xml:space="preserve">he game should have an introduction cut-scene where a movie file needs to be made and imported into Unity. Dialogs should contain the story and </w:t>
+      </w:r>
+      <w:r>
+        <w:rPr>
+          <w:color w:val="00000A"/>
+        </w:rPr>
+        <w:lastRenderedPageBreak/>
+        <w:t xml:space="preserve">appear in-game. The story makes the game more attractive but this will take much time therefore 3 stars are assigned to this part. Responsible: </w:t>
+      </w:r>
+      <w:proofErr w:type="spellStart"/>
+      <w:r>
+        <w:rPr>
+          <w:color w:val="00000A"/>
+        </w:rPr>
+        <w:t>Lieke</w:t>
+      </w:r>
+      <w:proofErr w:type="spellEnd"/>
+      <w:r>
+        <w:rPr>
+          <w:color w:val="00000A"/>
+        </w:rPr>
+        <w:t>.</w:t>
+      </w:r>
+    </w:p>
+    <w:p>
+      <w:pPr>
+        <w:pStyle w:val="ListParagraph"/>
         <w:numPr>
           <w:ilvl w:val="0"/>
           <w:numId w:val="3"/>
@@ -2098,24 +2537,109 @@
     </w:p>
     <w:p>
       <w:pPr>
-        <w:pStyle w:val="Kop2"/>
+        <w:pStyle w:val="Heading2"/>
       </w:pPr>
       <w:r>
         <w:t>Schedule</w:t>
       </w:r>
     </w:p>
-    <w:p/>
-    <w:p/>
-    <w:p>
-      <w:pPr>
-        <w:pStyle w:val="Kop2"/>
-      </w:pPr>
-      <w:r>
-        <w:t>Github link</w:t>
-      </w:r>
-    </w:p>
-    <w:p>
-      <w:hyperlink r:id="rId10" w:history="1">
+    <w:p>
+      <w:r>
+        <w:rPr>
+          <w:noProof/>
+        </w:rPr>
+        <w:drawing>
+          <wp:anchor distT="0" distB="0" distL="114300" distR="114300" simplePos="0" relativeHeight="251658240" behindDoc="1" locked="0" layoutInCell="1" allowOverlap="1" wp14:anchorId="1AB828AD" wp14:editId="25FD46AC">
+            <wp:simplePos x="0" y="0"/>
+            <wp:positionH relativeFrom="column">
+              <wp:posOffset>-550545</wp:posOffset>
+            </wp:positionH>
+            <wp:positionV relativeFrom="paragraph">
+              <wp:posOffset>29845</wp:posOffset>
+            </wp:positionV>
+            <wp:extent cx="7065645" cy="2727960"/>
+            <wp:effectExtent l="0" t="0" r="0" b="0"/>
+            <wp:wrapThrough wrapText="bothSides">
+              <wp:wrapPolygon edited="0">
+                <wp:start x="0" y="0"/>
+                <wp:lineTo x="0" y="21419"/>
+                <wp:lineTo x="21548" y="21419"/>
+                <wp:lineTo x="21548" y="0"/>
+                <wp:lineTo x="0" y="0"/>
+              </wp:wrapPolygon>
+            </wp:wrapThrough>
+            <wp:docPr id="1" name="Picture 1" descr="D:\Documents\Delft\Tu\Minor Programmeren\Minorproject\Github\Planning.png"/>
+            <wp:cNvGraphicFramePr>
+              <a:graphicFrameLocks xmlns:a="http://schemas.openxmlformats.org/drawingml/2006/main" noChangeAspect="1"/>
+            </wp:cNvGraphicFramePr>
+            <a:graphic xmlns:a="http://schemas.openxmlformats.org/drawingml/2006/main">
+              <a:graphicData uri="http://schemas.openxmlformats.org/drawingml/2006/picture">
+                <pic:pic xmlns:pic="http://schemas.openxmlformats.org/drawingml/2006/picture">
+                  <pic:nvPicPr>
+                    <pic:cNvPr id="0" name="Picture 1" descr="D:\Documents\Delft\Tu\Minor Programmeren\Minorproject\Github\Planning.png"/>
+                    <pic:cNvPicPr>
+                      <a:picLocks noChangeAspect="1" noChangeArrowheads="1"/>
+                    </pic:cNvPicPr>
+                  </pic:nvPicPr>
+                  <pic:blipFill rotWithShape="1">
+                    <a:blip r:embed="rId11">
+                      <a:extLst>
+                        <a:ext uri="{28A0092B-C50C-407E-A947-70E740481C1C}">
+                          <a14:useLocalDpi xmlns:a14="http://schemas.microsoft.com/office/drawing/2010/main" val="0"/>
+                        </a:ext>
+                      </a:extLst>
+                    </a:blip>
+                    <a:srcRect t="-7" r="16530" b="7"/>
+                    <a:stretch/>
+                  </pic:blipFill>
+                  <pic:spPr bwMode="auto">
+                    <a:xfrm>
+                      <a:off x="0" y="0"/>
+                      <a:ext cx="7065645" cy="2727960"/>
+                    </a:xfrm>
+                    <a:prstGeom prst="rect">
+                      <a:avLst/>
+                    </a:prstGeom>
+                    <a:noFill/>
+                    <a:ln>
+                      <a:noFill/>
+                    </a:ln>
+                    <a:extLst>
+                      <a:ext uri="{53640926-AAD7-44D8-BBD7-CCE9431645EC}">
+                        <a14:shadowObscured xmlns:a14="http://schemas.microsoft.com/office/drawing/2010/main"/>
+                      </a:ext>
+                    </a:extLst>
+                  </pic:spPr>
+                </pic:pic>
+              </a:graphicData>
+            </a:graphic>
+            <wp14:sizeRelH relativeFrom="page">
+              <wp14:pctWidth>0</wp14:pctWidth>
+            </wp14:sizeRelH>
+            <wp14:sizeRelV relativeFrom="page">
+              <wp14:pctHeight>0</wp14:pctHeight>
+            </wp14:sizeRelV>
+          </wp:anchor>
+        </w:drawing>
+      </w:r>
+      <w:bookmarkStart w:id="1" w:name="_GoBack"/>
+      <w:bookmarkEnd w:id="1"/>
+    </w:p>
+    <w:p>
+      <w:pPr>
+        <w:pStyle w:val="Heading2"/>
+      </w:pPr>
+      <w:proofErr w:type="spellStart"/>
+      <w:r>
+        <w:t>Github</w:t>
+      </w:r>
+      <w:proofErr w:type="spellEnd"/>
+      <w:r>
+        <w:t xml:space="preserve"> link</w:t>
+      </w:r>
+    </w:p>
+    <w:p>
+      <w:hyperlink r:id="rId12" w:history="1">
         <w:r>
           <w:rPr>
             <w:rStyle w:val="Hyperlink"/>
@@ -2137,7 +2661,7 @@
 </file>
 
 <file path=word/numbering.xml><?xml version="1.0" encoding="utf-8"?>
-<w:numbering xmlns:ve="http://schemas.openxmlformats.org/markup-compatibility/2006" xmlns:o="urn:schemas-microsoft-com:office:office" xmlns:r="http://schemas.openxmlformats.org/officeDocument/2006/relationships" xmlns:m="http://schemas.openxmlformats.org/officeDocument/2006/math" xmlns:v="urn:schemas-microsoft-com:vml" xmlns:wp="http://schemas.openxmlformats.org/drawingml/2006/wordprocessingDrawing" xmlns:w10="urn:schemas-microsoft-com:office:word" xmlns:w="http://schemas.openxmlformats.org/wordprocessingml/2006/main" xmlns:wne="http://schemas.microsoft.com/office/word/2006/wordml">
+<w:numbering xmlns:wpc="http://schemas.microsoft.com/office/word/2010/wordprocessingCanvas" xmlns:mc="http://schemas.openxmlformats.org/markup-compatibility/2006" xmlns:o="urn:schemas-microsoft-com:office:office" xmlns:r="http://schemas.openxmlformats.org/officeDocument/2006/relationships" xmlns:m="http://schemas.openxmlformats.org/officeDocument/2006/math" xmlns:v="urn:schemas-microsoft-com:vml" xmlns:wp14="http://schemas.microsoft.com/office/word/2010/wordprocessingDrawing" xmlns:wp="http://schemas.openxmlformats.org/drawingml/2006/wordprocessingDrawing" xmlns:w10="urn:schemas-microsoft-com:office:word" xmlns:w="http://schemas.openxmlformats.org/wordprocessingml/2006/main" xmlns:w14="http://schemas.microsoft.com/office/word/2010/wordml" xmlns:wpg="http://schemas.microsoft.com/office/word/2010/wordprocessingGroup" xmlns:wpi="http://schemas.microsoft.com/office/word/2010/wordprocessingInk" xmlns:wne="http://schemas.microsoft.com/office/word/2006/wordml" xmlns:wps="http://schemas.microsoft.com/office/word/2010/wordprocessingShape" mc:Ignorable="w14 wp14">
   <w:abstractNum w:abstractNumId="0">
     <w:nsid w:val="1ED86A4D"/>
     <w:multiLevelType w:val="multilevel"/>
@@ -3059,7 +3583,7 @@
 </file>
 
 <file path=word/styles.xml><?xml version="1.0" encoding="utf-8"?>
-<w:styles xmlns:r="http://schemas.openxmlformats.org/officeDocument/2006/relationships" xmlns:w="http://schemas.openxmlformats.org/wordprocessingml/2006/main">
+<w:styles xmlns:mc="http://schemas.openxmlformats.org/markup-compatibility/2006" xmlns:r="http://schemas.openxmlformats.org/officeDocument/2006/relationships" xmlns:w="http://schemas.openxmlformats.org/wordprocessingml/2006/main" xmlns:w14="http://schemas.microsoft.com/office/word/2010/wordml" mc:Ignorable="w14">
   <w:docDefaults>
     <w:rPrDefault>
       <w:rPr>
@@ -3214,16 +3738,16 @@
     <w:lsdException w:name="Bibliography" w:uiPriority="37"/>
     <w:lsdException w:name="TOC Heading" w:uiPriority="39" w:qFormat="1"/>
   </w:latentStyles>
-  <w:style w:type="paragraph" w:default="1" w:styleId="Standaard">
+  <w:style w:type="paragraph" w:default="1" w:styleId="Normal">
     <w:name w:val="Normal"/>
     <w:qFormat/>
     <w:rsid w:val="00FA297C"/>
   </w:style>
-  <w:style w:type="paragraph" w:styleId="Kop1">
+  <w:style w:type="paragraph" w:styleId="Heading1">
     <w:name w:val="heading 1"/>
-    <w:basedOn w:val="Standaard"/>
-    <w:next w:val="Standaard"/>
-    <w:link w:val="Kop1Char"/>
+    <w:basedOn w:val="Normal"/>
+    <w:next w:val="Normal"/>
+    <w:link w:val="Heading1Char"/>
     <w:uiPriority w:val="9"/>
     <w:qFormat/>
     <w:rsid w:val="000C598E"/>
@@ -3242,11 +3766,11 @@
       <w:szCs w:val="28"/>
     </w:rPr>
   </w:style>
-  <w:style w:type="paragraph" w:styleId="Kop2">
+  <w:style w:type="paragraph" w:styleId="Heading2">
     <w:name w:val="heading 2"/>
-    <w:basedOn w:val="Standaard"/>
-    <w:next w:val="Standaard"/>
-    <w:link w:val="Kop2Char"/>
+    <w:basedOn w:val="Normal"/>
+    <w:next w:val="Normal"/>
+    <w:link w:val="Heading2Char"/>
     <w:uiPriority w:val="9"/>
     <w:unhideWhenUsed/>
     <w:qFormat/>
@@ -3266,18 +3790,17 @@
       <w:szCs w:val="26"/>
     </w:rPr>
   </w:style>
-  <w:style w:type="character" w:default="1" w:styleId="Standaardalinea-lettertype">
+  <w:style w:type="character" w:default="1" w:styleId="DefaultParagraphFont">
     <w:name w:val="Default Paragraph Font"/>
     <w:uiPriority w:val="1"/>
     <w:semiHidden/>
     <w:unhideWhenUsed/>
   </w:style>
-  <w:style w:type="table" w:default="1" w:styleId="Standaardtabel">
+  <w:style w:type="table" w:default="1" w:styleId="TableNormal">
     <w:name w:val="Normal Table"/>
     <w:uiPriority w:val="99"/>
     <w:semiHidden/>
     <w:unhideWhenUsed/>
-    <w:qFormat/>
     <w:tblPr>
       <w:tblInd w:w="0" w:type="dxa"/>
       <w:tblCellMar>
@@ -3288,15 +3811,15 @@
       </w:tblCellMar>
     </w:tblPr>
   </w:style>
-  <w:style w:type="numbering" w:default="1" w:styleId="Geenlijst">
+  <w:style w:type="numbering" w:default="1" w:styleId="NoList">
     <w:name w:val="No List"/>
     <w:uiPriority w:val="99"/>
     <w:semiHidden/>
     <w:unhideWhenUsed/>
   </w:style>
-  <w:style w:type="paragraph" w:styleId="Lijstalinea">
+  <w:style w:type="paragraph" w:styleId="ListParagraph">
     <w:name w:val="List Paragraph"/>
-    <w:basedOn w:val="Standaard"/>
+    <w:basedOn w:val="Normal"/>
     <w:uiPriority w:val="34"/>
     <w:qFormat/>
     <w:rsid w:val="00AE4E07"/>
@@ -3307,7 +3830,7 @@
   </w:style>
   <w:style w:type="character" w:styleId="Hyperlink">
     <w:name w:val="Hyperlink"/>
-    <w:basedOn w:val="Standaardalinea-lettertype"/>
+    <w:basedOn w:val="DefaultParagraphFont"/>
     <w:uiPriority w:val="99"/>
     <w:unhideWhenUsed/>
     <w:rsid w:val="00035127"/>
@@ -3316,10 +3839,10 @@
       <w:u w:val="single"/>
     </w:rPr>
   </w:style>
-  <w:style w:type="character" w:customStyle="1" w:styleId="Kop1Char">
-    <w:name w:val="Kop 1 Char"/>
-    <w:basedOn w:val="Standaardalinea-lettertype"/>
-    <w:link w:val="Kop1"/>
+  <w:style w:type="character" w:customStyle="1" w:styleId="Heading1Char">
+    <w:name w:val="Heading 1 Char"/>
+    <w:basedOn w:val="DefaultParagraphFont"/>
+    <w:link w:val="Heading1"/>
     <w:uiPriority w:val="9"/>
     <w:rsid w:val="000C598E"/>
     <w:rPr>
@@ -3331,10 +3854,10 @@
       <w:szCs w:val="28"/>
     </w:rPr>
   </w:style>
-  <w:style w:type="character" w:customStyle="1" w:styleId="Kop2Char">
-    <w:name w:val="Kop 2 Char"/>
-    <w:basedOn w:val="Standaardalinea-lettertype"/>
-    <w:link w:val="Kop2"/>
+  <w:style w:type="character" w:customStyle="1" w:styleId="Heading2Char">
+    <w:name w:val="Heading 2 Char"/>
+    <w:basedOn w:val="DefaultParagraphFont"/>
+    <w:link w:val="Heading2"/>
     <w:uiPriority w:val="9"/>
     <w:rsid w:val="000C598E"/>
     <w:rPr>
@@ -3344,6 +3867,36 @@
       <w:color w:val="4F81BD" w:themeColor="accent1"/>
       <w:sz w:val="26"/>
       <w:szCs w:val="26"/>
+    </w:rPr>
+  </w:style>
+  <w:style w:type="paragraph" w:styleId="BalloonText">
+    <w:name w:val="Balloon Text"/>
+    <w:basedOn w:val="Normal"/>
+    <w:link w:val="BalloonTextChar"/>
+    <w:uiPriority w:val="99"/>
+    <w:semiHidden/>
+    <w:unhideWhenUsed/>
+    <w:rsid w:val="006F23F5"/>
+    <w:pPr>
+      <w:spacing w:after="0" w:line="240" w:lineRule="auto"/>
+    </w:pPr>
+    <w:rPr>
+      <w:rFonts w:ascii="Tahoma" w:hAnsi="Tahoma" w:cs="Tahoma"/>
+      <w:sz w:val="16"/>
+      <w:szCs w:val="16"/>
+    </w:rPr>
+  </w:style>
+  <w:style w:type="character" w:customStyle="1" w:styleId="BalloonTextChar">
+    <w:name w:val="Balloon Text Char"/>
+    <w:basedOn w:val="DefaultParagraphFont"/>
+    <w:link w:val="BalloonText"/>
+    <w:uiPriority w:val="99"/>
+    <w:semiHidden/>
+    <w:rsid w:val="006F23F5"/>
+    <w:rPr>
+      <w:rFonts w:ascii="Tahoma" w:hAnsi="Tahoma" w:cs="Tahoma"/>
+      <w:sz w:val="16"/>
+      <w:szCs w:val="16"/>
     </w:rPr>
   </w:style>
 </w:styles>

</xml_diff>

<commit_message>
Final Document in .pdf format
</commit_message>
<xml_diff>
--- a/Core Document.docx
+++ b/Core Document.docx
@@ -9,6 +9,8 @@
           <w:lang w:val="en-GB"/>
         </w:rPr>
       </w:pPr>
+      <w:bookmarkStart w:id="0" w:name="_GoBack"/>
+      <w:bookmarkEnd w:id="0"/>
       <w:r>
         <w:rPr>
           <w:lang w:val="en-GB"/>
@@ -67,18 +69,8 @@
           <w:lang w:val="nl-NL"/>
         </w:rPr>
         <w:lastRenderedPageBreak/>
-        <w:t xml:space="preserve">Stein </w:t>
-      </w:r>
-      <w:proofErr w:type="spellStart"/>
-      <w:r>
-        <w:rPr>
-          <w:b/>
-          <w:i/>
-          <w:lang w:val="nl-NL"/>
-        </w:rPr>
-        <w:t>Stroobants</w:t>
-      </w:r>
-      <w:proofErr w:type="spellEnd"/>
+        <w:t>Stein Stroobants</w:t>
+      </w:r>
       <w:r>
         <w:rPr>
           <w:b/>
@@ -162,19 +154,11 @@
           <w:lang w:val="nl-NL"/>
         </w:rPr>
       </w:pPr>
-      <w:proofErr w:type="spellStart"/>
-      <w:r>
-        <w:rPr>
-          <w:lang w:val="nl-NL"/>
-        </w:rPr>
-        <w:t>Skillset</w:t>
-      </w:r>
-      <w:proofErr w:type="spellEnd"/>
-      <w:r>
-        <w:rPr>
-          <w:lang w:val="nl-NL"/>
-        </w:rPr>
-        <w:t xml:space="preserve"> </w:t>
+      <w:r>
+        <w:rPr>
+          <w:lang w:val="nl-NL"/>
+        </w:rPr>
+        <w:t xml:space="preserve">Skillset </w:t>
       </w:r>
       <w:r>
         <w:rPr>
@@ -203,18 +187,8 @@
           <w:i/>
           <w:lang w:val="nl-NL"/>
         </w:rPr>
-        <w:t xml:space="preserve">Ivo van </w:t>
-      </w:r>
-      <w:proofErr w:type="spellStart"/>
-      <w:r>
-        <w:rPr>
-          <w:b/>
-          <w:i/>
-          <w:lang w:val="nl-NL"/>
-        </w:rPr>
-        <w:t>Kreveld</w:t>
-      </w:r>
-      <w:proofErr w:type="spellEnd"/>
+        <w:t>Ivo van Kreveld</w:t>
+      </w:r>
     </w:p>
     <w:p>
       <w:pPr>
@@ -231,16 +205,8 @@
         <w:rPr>
           <w:lang w:val="nl-NL"/>
         </w:rPr>
-        <w:t xml:space="preserve">Lead </w:t>
-      </w:r>
-      <w:proofErr w:type="spellStart"/>
-      <w:r>
-        <w:rPr>
-          <w:lang w:val="nl-NL"/>
-        </w:rPr>
-        <w:t>Programmer</w:t>
-      </w:r>
-      <w:proofErr w:type="spellEnd"/>
+        <w:t>Lead Programmer</w:t>
+      </w:r>
     </w:p>
     <w:p>
       <w:pPr>
@@ -274,19 +240,11 @@
           <w:lang w:val="nl-NL"/>
         </w:rPr>
       </w:pPr>
-      <w:proofErr w:type="spellStart"/>
-      <w:r>
-        <w:rPr>
-          <w:lang w:val="nl-NL"/>
-        </w:rPr>
-        <w:t>Skillset</w:t>
-      </w:r>
-      <w:proofErr w:type="spellEnd"/>
-      <w:r>
-        <w:rPr>
-          <w:lang w:val="nl-NL"/>
-        </w:rPr>
-        <w:t xml:space="preserve"> </w:t>
+      <w:r>
+        <w:rPr>
+          <w:lang w:val="nl-NL"/>
+        </w:rPr>
+        <w:t xml:space="preserve">Skillset </w:t>
       </w:r>
       <w:r>
         <w:rPr>
@@ -368,14 +326,12 @@
           <w:lang w:val="nl-NL"/>
         </w:rPr>
       </w:pPr>
-      <w:proofErr w:type="spellStart"/>
       <w:r>
         <w:rPr>
           <w:lang w:val="nl-NL"/>
         </w:rPr>
         <w:t>Skillset</w:t>
       </w:r>
-      <w:proofErr w:type="spellEnd"/>
       <w:r>
         <w:rPr>
           <w:lang w:val="nl-NL"/>
@@ -463,14 +419,12 @@
           <w:lang w:val="nl-NL"/>
         </w:rPr>
       </w:pPr>
-      <w:proofErr w:type="spellStart"/>
       <w:r>
         <w:rPr>
           <w:lang w:val="nl-NL"/>
         </w:rPr>
         <w:t>Skillset</w:t>
       </w:r>
-      <w:proofErr w:type="spellEnd"/>
       <w:r>
         <w:rPr>
           <w:lang w:val="nl-NL"/>
@@ -493,30 +447,8 @@
         <w:rPr>
           <w:lang w:val="nl-NL"/>
         </w:rPr>
-        <w:t xml:space="preserve">, </w:t>
-      </w:r>
-      <w:proofErr w:type="spellStart"/>
-      <w:r>
-        <w:rPr>
-          <w:lang w:val="nl-NL"/>
-        </w:rPr>
-        <w:t>Procedural</w:t>
-      </w:r>
-      <w:proofErr w:type="spellEnd"/>
-      <w:r>
-        <w:rPr>
-          <w:lang w:val="nl-NL"/>
-        </w:rPr>
-        <w:t xml:space="preserve"> </w:t>
-      </w:r>
-      <w:proofErr w:type="spellStart"/>
-      <w:r>
-        <w:rPr>
-          <w:lang w:val="nl-NL"/>
-        </w:rPr>
-        <w:t>modeling</w:t>
-      </w:r>
-      <w:proofErr w:type="spellEnd"/>
+        <w:t>, Procedural modeling</w:t>
+      </w:r>
     </w:p>
     <w:p>
       <w:pPr>
@@ -532,18 +464,8 @@
           <w:i/>
           <w:lang w:val="nl-NL"/>
         </w:rPr>
-        <w:t xml:space="preserve">Matthijs </w:t>
-      </w:r>
-      <w:proofErr w:type="spellStart"/>
-      <w:r>
-        <w:rPr>
-          <w:b/>
-          <w:i/>
-          <w:lang w:val="nl-NL"/>
-        </w:rPr>
-        <w:t>Ottenhoff</w:t>
-      </w:r>
-      <w:proofErr w:type="spellEnd"/>
+        <w:t>Matthijs Ottenhoff</w:t>
+      </w:r>
     </w:p>
     <w:p>
       <w:pPr>
@@ -595,14 +517,12 @@
           <w:lang w:val="nl-NL"/>
         </w:rPr>
       </w:pPr>
-      <w:proofErr w:type="spellStart"/>
       <w:r>
         <w:rPr>
           <w:lang w:val="nl-NL"/>
         </w:rPr>
         <w:t>Skillset</w:t>
       </w:r>
-      <w:proofErr w:type="spellEnd"/>
       <w:r>
         <w:rPr>
           <w:lang w:val="nl-NL"/>
@@ -845,95 +765,31 @@
         <w:rPr>
           <w:rFonts w:eastAsia="MS Gothic" w:cs="MS Gothic"/>
         </w:rPr>
-        <w:t xml:space="preserve">: Creating basic models and then adjusting them using a rather complicated sequence of shape keys (e.g. for different types of faces, plants, </w:t>
-      </w:r>
-      <w:proofErr w:type="spellStart"/>
+        <w:t xml:space="preserve">: Creating basic models and then adjusting them using a rather complicated sequence of shape keys (e.g. for different types of faces, plants, etc…) These models will then also be animated </w:t>
+      </w:r>
       <w:r>
         <w:rPr>
           <w:rFonts w:eastAsia="MS Gothic" w:cs="MS Gothic"/>
         </w:rPr>
-        <w:t>etc</w:t>
-      </w:r>
-      <w:proofErr w:type="spellEnd"/>
+        <w:t>in game</w:t>
+      </w:r>
       <w:r>
         <w:rPr>
           <w:rFonts w:eastAsia="MS Gothic" w:cs="MS Gothic"/>
         </w:rPr>
-        <w:t xml:space="preserve">…) These models will then also be animated </w:t>
+        <w:t xml:space="preserve"> (think of player movement, environmental movement, etc..)</w:t>
       </w:r>
       <w:r>
         <w:rPr>
           <w:rFonts w:eastAsia="MS Gothic" w:cs="MS Gothic"/>
         </w:rPr>
-        <w:t>in game</w:t>
+        <w:t>.</w:t>
       </w:r>
       <w:r>
         <w:rPr>
           <w:rFonts w:eastAsia="MS Gothic" w:cs="MS Gothic"/>
         </w:rPr>
-        <w:t xml:space="preserve"> (think of player movement, environmental movement, etc</w:t>
-      </w:r>
-      <w:proofErr w:type="gramStart"/>
-      <w:r>
-        <w:rPr>
-          <w:rFonts w:eastAsia="MS Gothic" w:cs="MS Gothic"/>
-        </w:rPr>
-        <w:t>..)</w:t>
-      </w:r>
-      <w:proofErr w:type="gramEnd"/>
-      <w:r>
-        <w:rPr>
-          <w:rFonts w:eastAsia="MS Gothic" w:cs="MS Gothic"/>
-        </w:rPr>
-        <w:t>.</w:t>
-      </w:r>
-      <w:r>
-        <w:rPr>
-          <w:rFonts w:eastAsia="MS Gothic" w:cs="MS Gothic"/>
-        </w:rPr>
-        <w:t xml:space="preserve"> Responsible: </w:t>
-      </w:r>
-      <w:proofErr w:type="spellStart"/>
-      <w:r>
-        <w:rPr>
-          <w:rFonts w:eastAsia="MS Gothic" w:cs="MS Gothic"/>
-        </w:rPr>
-        <w:t>Matthijs</w:t>
-      </w:r>
-      <w:proofErr w:type="spellEnd"/>
-      <w:r>
-        <w:rPr>
-          <w:rFonts w:eastAsia="MS Gothic" w:cs="MS Gothic"/>
-        </w:rPr>
-        <w:t xml:space="preserve"> </w:t>
-      </w:r>
-      <w:proofErr w:type="spellStart"/>
-      <w:r>
-        <w:rPr>
-          <w:rFonts w:eastAsia="MS Gothic" w:cs="MS Gothic"/>
-        </w:rPr>
-        <w:t>en</w:t>
-      </w:r>
-      <w:proofErr w:type="spellEnd"/>
-      <w:r>
-        <w:rPr>
-          <w:rFonts w:eastAsia="MS Gothic" w:cs="MS Gothic"/>
-        </w:rPr>
-        <w:t xml:space="preserve"> </w:t>
-      </w:r>
-      <w:proofErr w:type="spellStart"/>
-      <w:r>
-        <w:rPr>
-          <w:rFonts w:eastAsia="MS Gothic" w:cs="MS Gothic"/>
-        </w:rPr>
-        <w:t>Lieke</w:t>
-      </w:r>
-      <w:proofErr w:type="spellEnd"/>
-      <w:r>
-        <w:rPr>
-          <w:rFonts w:eastAsia="MS Gothic" w:cs="MS Gothic"/>
-        </w:rPr>
-        <w:t>.</w:t>
+        <w:t xml:space="preserve"> Responsible: Matthijs en Lieke.</w:t>
       </w:r>
     </w:p>
     <w:p>
@@ -978,9 +834,8 @@
         <w:rPr>
           <w:rFonts w:eastAsia="MS Gothic" w:hAnsi="MS Gothic" w:cs="MS Gothic"/>
         </w:rPr>
-        <w:t xml:space="preserve"> such as smoke, water falling down and splashing, etc</w:t>
-      </w:r>
-      <w:proofErr w:type="gramStart"/>
+        <w:t xml:space="preserve"> such as smoke, water falling down and splashing, etc.</w:t>
+      </w:r>
       <w:r>
         <w:rPr>
           <w:rFonts w:eastAsia="MS Gothic" w:hAnsi="MS Gothic" w:cs="MS Gothic"/>
@@ -991,28 +846,7 @@
         <w:rPr>
           <w:rFonts w:eastAsia="MS Gothic" w:hAnsi="MS Gothic" w:cs="MS Gothic"/>
         </w:rPr>
-        <w:t>.</w:t>
-      </w:r>
-      <w:proofErr w:type="gramEnd"/>
-      <w:r>
-        <w:rPr>
-          <w:rFonts w:eastAsia="MS Gothic" w:hAnsi="MS Gothic" w:cs="MS Gothic"/>
-        </w:rPr>
-        <w:t xml:space="preserve"> Responsible: </w:t>
-      </w:r>
-      <w:proofErr w:type="spellStart"/>
-      <w:r>
-        <w:rPr>
-          <w:rFonts w:eastAsia="MS Gothic" w:hAnsi="MS Gothic" w:cs="MS Gothic"/>
-        </w:rPr>
-        <w:t>Matthijs</w:t>
-      </w:r>
-      <w:proofErr w:type="spellEnd"/>
-      <w:r>
-        <w:rPr>
-          <w:rFonts w:eastAsia="MS Gothic" w:hAnsi="MS Gothic" w:cs="MS Gothic"/>
-        </w:rPr>
-        <w:t>.</w:t>
+        <w:t xml:space="preserve"> Responsible: Matthijs.</w:t>
       </w:r>
     </w:p>
     <w:p>
@@ -1045,35 +879,13 @@
         <w:rPr>
           <w:rFonts w:eastAsia="MS Gothic" w:hAnsi="MS Gothic" w:cs="MS Gothic"/>
         </w:rPr>
-        <w:t>, flames, etc</w:t>
-      </w:r>
-      <w:proofErr w:type="gramStart"/>
-      <w:r>
-        <w:rPr>
-          <w:rFonts w:eastAsia="MS Gothic" w:hAnsi="MS Gothic" w:cs="MS Gothic"/>
-        </w:rPr>
-        <w:t>..</w:t>
-      </w:r>
-      <w:proofErr w:type="gramEnd"/>
-      <w:r>
-        <w:rPr>
-          <w:rFonts w:eastAsia="MS Gothic" w:hAnsi="MS Gothic" w:cs="MS Gothic"/>
-        </w:rPr>
-        <w:t xml:space="preserve"> Responsible: </w:t>
-      </w:r>
-      <w:proofErr w:type="spellStart"/>
-      <w:r>
-        <w:rPr>
-          <w:rFonts w:eastAsia="MS Gothic" w:hAnsi="MS Gothic" w:cs="MS Gothic"/>
-        </w:rPr>
-        <w:t>Lieke</w:t>
-      </w:r>
-      <w:proofErr w:type="spellEnd"/>
-      <w:r>
-        <w:rPr>
-          <w:rFonts w:eastAsia="MS Gothic" w:hAnsi="MS Gothic" w:cs="MS Gothic"/>
-        </w:rPr>
-        <w:t>.</w:t>
+        <w:t>, flames, etc..</w:t>
+      </w:r>
+      <w:r>
+        <w:rPr>
+          <w:rFonts w:eastAsia="MS Gothic" w:hAnsi="MS Gothic" w:cs="MS Gothic"/>
+        </w:rPr>
+        <w:t xml:space="preserve"> Responsible: Lieke.</w:t>
       </w:r>
     </w:p>
     <w:p>
@@ -1145,19 +957,11 @@
         </w:rPr>
         <w:t xml:space="preserve"> Responsible: </w:t>
       </w:r>
-      <w:proofErr w:type="spellStart"/>
-      <w:r>
-        <w:rPr>
-          <w:rFonts w:eastAsia="MS Gothic" w:hAnsi="MS Gothic" w:cs="MS Gothic"/>
-        </w:rPr>
-        <w:t>Matthijs</w:t>
-      </w:r>
-      <w:proofErr w:type="spellEnd"/>
-      <w:r>
-        <w:rPr>
-          <w:rFonts w:eastAsia="MS Gothic" w:hAnsi="MS Gothic" w:cs="MS Gothic"/>
-        </w:rPr>
-        <w:t>.</w:t>
+      <w:r>
+        <w:rPr>
+          <w:rFonts w:eastAsia="MS Gothic" w:hAnsi="MS Gothic" w:cs="MS Gothic"/>
+        </w:rPr>
+        <w:t>Matthijs.</w:t>
       </w:r>
     </w:p>
     <w:p>
@@ -1190,35 +994,19 @@
         <w:rPr>
           <w:rFonts w:eastAsia="MS Gothic" w:hAnsi="MS Gothic" w:cs="MS Gothic"/>
         </w:rPr>
-        <w:t>explosions, hits, etc</w:t>
-      </w:r>
-      <w:proofErr w:type="gramStart"/>
-      <w:r>
-        <w:rPr>
-          <w:rFonts w:eastAsia="MS Gothic" w:hAnsi="MS Gothic" w:cs="MS Gothic"/>
-        </w:rPr>
-        <w:t>..)</w:t>
-      </w:r>
-      <w:proofErr w:type="gramEnd"/>
+        <w:t>explosions, hits, etc..)</w:t>
+      </w:r>
       <w:r>
         <w:rPr>
           <w:rFonts w:eastAsia="MS Gothic" w:hAnsi="MS Gothic" w:cs="MS Gothic"/>
         </w:rPr>
         <w:t xml:space="preserve">. Responsible: </w:t>
       </w:r>
-      <w:proofErr w:type="spellStart"/>
-      <w:r>
-        <w:rPr>
-          <w:rFonts w:eastAsia="MS Gothic" w:hAnsi="MS Gothic" w:cs="MS Gothic"/>
-        </w:rPr>
-        <w:t>Matthijs</w:t>
-      </w:r>
-      <w:proofErr w:type="spellEnd"/>
-      <w:r>
-        <w:rPr>
-          <w:rFonts w:eastAsia="MS Gothic" w:hAnsi="MS Gothic" w:cs="MS Gothic"/>
-        </w:rPr>
-        <w:t>.</w:t>
+      <w:r>
+        <w:rPr>
+          <w:rFonts w:eastAsia="MS Gothic" w:hAnsi="MS Gothic" w:cs="MS Gothic"/>
+        </w:rPr>
+        <w:t>Matthijs.</w:t>
       </w:r>
     </w:p>
     <w:p>
@@ -1275,21 +1063,7 @@
         <w:rPr>
           <w:rFonts w:eastAsia="MS Gothic" w:hAnsi="MS Gothic" w:cs="MS Gothic"/>
         </w:rPr>
-        <w:t xml:space="preserve">. Responsible: </w:t>
-      </w:r>
-      <w:proofErr w:type="spellStart"/>
-      <w:r>
-        <w:rPr>
-          <w:rFonts w:eastAsia="MS Gothic" w:hAnsi="MS Gothic" w:cs="MS Gothic"/>
-        </w:rPr>
-        <w:t>Lieke</w:t>
-      </w:r>
-      <w:proofErr w:type="spellEnd"/>
-      <w:r>
-        <w:rPr>
-          <w:rFonts w:eastAsia="MS Gothic" w:hAnsi="MS Gothic" w:cs="MS Gothic"/>
-        </w:rPr>
-        <w:t>.</w:t>
+        <w:t>. Responsible: Lieke.</w:t>
       </w:r>
     </w:p>
     <w:p>
@@ -1352,21 +1126,7 @@
         <w:rPr>
           <w:rFonts w:eastAsia="MS Gothic" w:hAnsi="MS Gothic" w:cs="MS Gothic"/>
         </w:rPr>
-        <w:t xml:space="preserve">. Responsible: </w:t>
-      </w:r>
-      <w:proofErr w:type="spellStart"/>
-      <w:r>
-        <w:rPr>
-          <w:rFonts w:eastAsia="MS Gothic" w:hAnsi="MS Gothic" w:cs="MS Gothic"/>
-        </w:rPr>
-        <w:t>Matthijs</w:t>
-      </w:r>
-      <w:proofErr w:type="spellEnd"/>
-      <w:r>
-        <w:rPr>
-          <w:rFonts w:eastAsia="MS Gothic" w:hAnsi="MS Gothic" w:cs="MS Gothic"/>
-        </w:rPr>
-        <w:t>.</w:t>
+        <w:t>. Responsible: Matthijs.</w:t>
       </w:r>
     </w:p>
     <w:p>
@@ -1585,21 +1345,7 @@
         <w:rPr>
           <w:rFonts w:ascii="Calibri" w:eastAsia="Calibri" w:hAnsi="Calibri" w:cs="Times New Roman"/>
         </w:rPr>
-        <w:t xml:space="preserve">g. </w:t>
-      </w:r>
-      <w:proofErr w:type="gramStart"/>
-      <w:r>
-        <w:rPr>
-          <w:rFonts w:ascii="Calibri" w:eastAsia="Calibri" w:hAnsi="Calibri" w:cs="Times New Roman"/>
-        </w:rPr>
-        <w:t>Some</w:t>
-      </w:r>
-      <w:proofErr w:type="gramEnd"/>
-      <w:r>
-        <w:rPr>
-          <w:rFonts w:ascii="Calibri" w:eastAsia="Calibri" w:hAnsi="Calibri" w:cs="Times New Roman"/>
-        </w:rPr>
-        <w:t xml:space="preserve"> kind of ranger enemy who only shoots arrows at the player) and others will be smart (e</w:t>
+        <w:t>g. Some kind of ranger enemy who only shoots arrows at the player) and others will be smart (e</w:t>
       </w:r>
       <w:r>
         <w:t>.</w:t>
@@ -1813,35 +1559,13 @@
         <w:rPr>
           <w:color w:val="00000A"/>
         </w:rPr>
-        <w:t xml:space="preserve"> Used to share scores with friends, difficulty still unknown, but manual suggested 1 </w:t>
-      </w:r>
-      <w:proofErr w:type="gramStart"/>
-      <w:r>
-        <w:rPr>
-          <w:color w:val="00000A"/>
-        </w:rPr>
-        <w:t>star.;</w:t>
-      </w:r>
-      <w:proofErr w:type="gramEnd"/>
-      <w:r>
-        <w:rPr>
-          <w:color w:val="00000A"/>
-        </w:rPr>
-        <w:t xml:space="preserve"> Responsible: </w:t>
-      </w:r>
-      <w:proofErr w:type="spellStart"/>
-      <w:r>
-        <w:rPr>
-          <w:color w:val="00000A"/>
-        </w:rPr>
-        <w:t>Matthijs</w:t>
-      </w:r>
-      <w:proofErr w:type="spellEnd"/>
-      <w:r>
-        <w:rPr>
-          <w:color w:val="00000A"/>
-        </w:rPr>
-        <w:t>.</w:t>
+        <w:t xml:space="preserve"> Used to share scores with friends, difficulty still unknown, but manual suggested 1 star.; Responsible: </w:t>
+      </w:r>
+      <w:r>
+        <w:rPr>
+          <w:color w:val="00000A"/>
+        </w:rPr>
+        <w:t>Matthijs.</w:t>
       </w:r>
     </w:p>
     <w:p>
@@ -1856,21 +1580,7 @@
         <w:rPr>
           <w:color w:val="00000A"/>
         </w:rPr>
-        <w:t xml:space="preserve">Saving </w:t>
-      </w:r>
-      <w:proofErr w:type="spellStart"/>
-      <w:r>
-        <w:rPr>
-          <w:color w:val="00000A"/>
-        </w:rPr>
-        <w:t>playthrough</w:t>
-      </w:r>
-      <w:proofErr w:type="spellEnd"/>
-      <w:r>
-        <w:rPr>
-          <w:color w:val="00000A"/>
-        </w:rPr>
-        <w:t xml:space="preserve"> data online (</w:t>
+        <w:t>Saving playthrough data online (</w:t>
       </w:r>
       <w:r>
         <w:rPr>
@@ -1884,8 +1594,8 @@
         </w:rPr>
         <w:t>)</w:t>
       </w:r>
-      <w:bookmarkStart w:id="0" w:name="__DdeLink__145_1284840434"/>
-      <w:bookmarkEnd w:id="0"/>
+      <w:bookmarkStart w:id="1" w:name="__DdeLink__145_1284840434"/>
+      <w:bookmarkEnd w:id="1"/>
       <w:r>
         <w:rPr>
           <w:color w:val="00000A"/>
@@ -1902,21 +1612,7 @@
         <w:rPr>
           <w:color w:val="00000A"/>
         </w:rPr>
-        <w:t xml:space="preserve">uggested 1 </w:t>
-      </w:r>
-      <w:proofErr w:type="gramStart"/>
-      <w:r>
-        <w:rPr>
-          <w:color w:val="00000A"/>
-        </w:rPr>
-        <w:t>star.;</w:t>
-      </w:r>
-      <w:proofErr w:type="gramEnd"/>
-      <w:r>
-        <w:rPr>
-          <w:color w:val="00000A"/>
-        </w:rPr>
-        <w:t xml:space="preserve"> Responsible: Daniel.</w:t>
+        <w:t>uggested 1 star.; Responsible: Daniel.</w:t>
       </w:r>
     </w:p>
     <w:p>
@@ -1931,21 +1627,7 @@
         <w:rPr>
           <w:color w:val="00000A"/>
         </w:rPr>
-        <w:t xml:space="preserve">Saving </w:t>
-      </w:r>
-      <w:proofErr w:type="spellStart"/>
-      <w:r>
-        <w:rPr>
-          <w:color w:val="00000A"/>
-        </w:rPr>
-        <w:t>gamestate</w:t>
-      </w:r>
-      <w:proofErr w:type="spellEnd"/>
-      <w:r>
-        <w:rPr>
-          <w:color w:val="00000A"/>
-        </w:rPr>
-        <w:t xml:space="preserve"> data online (</w:t>
+        <w:t>Saving gamestate data online (</w:t>
       </w:r>
       <w:r>
         <w:rPr>
@@ -1971,21 +1653,7 @@
         <w:rPr>
           <w:color w:val="00000A"/>
         </w:rPr>
-        <w:t xml:space="preserve"> Used to store the </w:t>
-      </w:r>
-      <w:proofErr w:type="spellStart"/>
-      <w:r>
-        <w:rPr>
-          <w:color w:val="00000A"/>
-        </w:rPr>
-        <w:t>gamestate</w:t>
-      </w:r>
-      <w:proofErr w:type="spellEnd"/>
-      <w:r>
-        <w:rPr>
-          <w:color w:val="00000A"/>
-        </w:rPr>
-        <w:t xml:space="preserve"> data to analyze later on, difficulty still unknow</w:t>
+        <w:t xml:space="preserve"> Used to store the gamestate data to analyze later on, difficulty still unknow</w:t>
       </w:r>
       <w:r>
         <w:rPr>
@@ -2070,30 +1738,8 @@
         <w:rPr>
           <w:color w:val="00000A"/>
         </w:rPr>
-        <w:t xml:space="preserve"> planned to used partly when making levels, We plan to use procedurally generated content as much as possible to obtain a varied game-play therefore we assigned 2 </w:t>
-      </w:r>
-      <w:proofErr w:type="gramStart"/>
-      <w:r>
-        <w:rPr>
-          <w:color w:val="00000A"/>
-        </w:rPr>
-        <w:t>stars.;</w:t>
-      </w:r>
-      <w:proofErr w:type="gramEnd"/>
-      <w:r>
-        <w:rPr>
-          <w:color w:val="00000A"/>
-        </w:rPr>
-        <w:t xml:space="preserve"> Responsible: </w:t>
-      </w:r>
-      <w:proofErr w:type="spellStart"/>
-      <w:r>
-        <w:rPr>
-          <w:color w:val="00000A"/>
-        </w:rPr>
-        <w:t>Daniël</w:t>
-      </w:r>
-      <w:proofErr w:type="spellEnd"/>
+        <w:t xml:space="preserve"> planned to used partly when making levels, We plan to use procedurally generated content as much as possible to obtain a varied game-play therefore we assigned 2 stars.; Responsible: Daniël</w:t>
+      </w:r>
       <w:r>
         <w:rPr>
           <w:color w:val="00000A"/>
@@ -2138,30 +1784,8 @@
         <w:rPr>
           <w:color w:val="00000A"/>
         </w:rPr>
-        <w:t xml:space="preserve"> Used as part of a level to make it more difficult, It should not be that hard because Unity already has a physics </w:t>
-      </w:r>
-      <w:proofErr w:type="gramStart"/>
-      <w:r>
-        <w:rPr>
-          <w:color w:val="00000A"/>
-        </w:rPr>
-        <w:t>engine.;</w:t>
-      </w:r>
-      <w:proofErr w:type="gramEnd"/>
-      <w:r>
-        <w:rPr>
-          <w:color w:val="00000A"/>
-        </w:rPr>
-        <w:t xml:space="preserve"> Responsible: </w:t>
-      </w:r>
-      <w:proofErr w:type="spellStart"/>
-      <w:r>
-        <w:rPr>
-          <w:color w:val="00000A"/>
-        </w:rPr>
-        <w:t>Daniël</w:t>
-      </w:r>
-      <w:proofErr w:type="spellEnd"/>
+        <w:t xml:space="preserve"> Used as part of a level to make it more difficult, It should not be that hard because Unity already has a physics engine.; Responsible: Daniël</w:t>
+      </w:r>
       <w:r>
         <w:rPr>
           <w:color w:val="00000A"/>
@@ -2211,21 +1835,7 @@
         <w:rPr>
           <w:color w:val="00000A"/>
         </w:rPr>
-        <w:t xml:space="preserve"> A timer to use as score, it should not </w:t>
-      </w:r>
-      <w:proofErr w:type="gramStart"/>
-      <w:r>
-        <w:rPr>
-          <w:color w:val="00000A"/>
-        </w:rPr>
-        <w:t>be  that</w:t>
-      </w:r>
-      <w:proofErr w:type="gramEnd"/>
-      <w:r>
-        <w:rPr>
-          <w:color w:val="00000A"/>
-        </w:rPr>
-        <w:t xml:space="preserve"> hard because Unity has a build in time function.; Responsible: Ivo</w:t>
+        <w:t xml:space="preserve"> A timer to use as score, it should not be  that hard because Unity has a build in time function.; Responsible: Ivo</w:t>
       </w:r>
       <w:r>
         <w:rPr>
@@ -2270,21 +1880,7 @@
         <w:rPr>
           <w:color w:val="00000A"/>
         </w:rPr>
-        <w:t xml:space="preserve"> Two players can play at the same time, adding an extra character should not be that </w:t>
-      </w:r>
-      <w:proofErr w:type="gramStart"/>
-      <w:r>
-        <w:rPr>
-          <w:color w:val="00000A"/>
-        </w:rPr>
-        <w:t>hard.;</w:t>
-      </w:r>
-      <w:proofErr w:type="gramEnd"/>
-      <w:r>
-        <w:rPr>
-          <w:color w:val="00000A"/>
-        </w:rPr>
-        <w:t xml:space="preserve"> Responsible: Ivo</w:t>
+        <w:t xml:space="preserve"> Two players can play at the same time, adding an extra character should not be that hard.; Responsible: Ivo</w:t>
       </w:r>
       <w:r>
         <w:rPr>
@@ -2329,16 +1925,8 @@
         <w:rPr>
           <w:color w:val="00000A"/>
         </w:rPr>
-        <w:t xml:space="preserve"> Can be playable on Android, should not be hard to implement; Responsible: </w:t>
-      </w:r>
-      <w:proofErr w:type="spellStart"/>
-      <w:r>
-        <w:rPr>
-          <w:color w:val="00000A"/>
-        </w:rPr>
-        <w:t>Daniël</w:t>
-      </w:r>
-      <w:proofErr w:type="spellEnd"/>
+        <w:t xml:space="preserve"> Can be playable on Android, should not be hard to implement; Responsible: Daniël</w:t>
+      </w:r>
       <w:r>
         <w:rPr>
           <w:color w:val="00000A"/>
@@ -2448,19 +2036,11 @@
         <w:lastRenderedPageBreak/>
         <w:t xml:space="preserve">appear in-game. The story makes the game more attractive but this will take much time therefore 3 stars are assigned to this part. Responsible: </w:t>
       </w:r>
-      <w:proofErr w:type="spellStart"/>
-      <w:r>
-        <w:rPr>
-          <w:color w:val="00000A"/>
-        </w:rPr>
-        <w:t>Lieke</w:t>
-      </w:r>
-      <w:proofErr w:type="spellEnd"/>
-      <w:r>
-        <w:rPr>
-          <w:color w:val="00000A"/>
-        </w:rPr>
-        <w:t>.</w:t>
+      <w:r>
+        <w:rPr>
+          <w:color w:val="00000A"/>
+        </w:rPr>
+        <w:t>Lieke.</w:t>
       </w:r>
     </w:p>
     <w:p>
@@ -2622,20 +2202,13 @@
           </wp:anchor>
         </w:drawing>
       </w:r>
-      <w:bookmarkStart w:id="1" w:name="_GoBack"/>
-      <w:bookmarkEnd w:id="1"/>
     </w:p>
     <w:p>
       <w:pPr>
         <w:pStyle w:val="Heading2"/>
       </w:pPr>
-      <w:proofErr w:type="spellStart"/>
-      <w:r>
-        <w:t>Github</w:t>
-      </w:r>
-      <w:proofErr w:type="spellEnd"/>
-      <w:r>
-        <w:t xml:space="preserve"> link</w:t>
+      <w:r>
+        <w:t>Github link</w:t>
       </w:r>
     </w:p>
     <w:p>

</xml_diff>

<commit_message>
New project document with TA's comments
</commit_message>
<xml_diff>
--- a/Core Document.docx
+++ b/Core Document.docx
@@ -9,8 +9,6 @@
           <w:lang w:val="en-GB"/>
         </w:rPr>
       </w:pPr>
-      <w:bookmarkStart w:id="0" w:name="_GoBack"/>
-      <w:bookmarkEnd w:id="0"/>
       <w:r>
         <w:rPr>
           <w:lang w:val="en-GB"/>
@@ -69,8 +67,18 @@
           <w:lang w:val="nl-NL"/>
         </w:rPr>
         <w:lastRenderedPageBreak/>
-        <w:t>Stein Stroobants</w:t>
-      </w:r>
+        <w:t xml:space="preserve">Stein </w:t>
+      </w:r>
+      <w:proofErr w:type="spellStart"/>
+      <w:r>
+        <w:rPr>
+          <w:b/>
+          <w:i/>
+          <w:lang w:val="nl-NL"/>
+        </w:rPr>
+        <w:t>Stroobants</w:t>
+      </w:r>
+      <w:proofErr w:type="spellEnd"/>
       <w:r>
         <w:rPr>
           <w:b/>
@@ -154,11 +162,19 @@
           <w:lang w:val="nl-NL"/>
         </w:rPr>
       </w:pPr>
-      <w:r>
-        <w:rPr>
-          <w:lang w:val="nl-NL"/>
-        </w:rPr>
-        <w:t xml:space="preserve">Skillset </w:t>
+      <w:proofErr w:type="spellStart"/>
+      <w:r>
+        <w:rPr>
+          <w:lang w:val="nl-NL"/>
+        </w:rPr>
+        <w:t>Skillset</w:t>
+      </w:r>
+      <w:proofErr w:type="spellEnd"/>
+      <w:r>
+        <w:rPr>
+          <w:lang w:val="nl-NL"/>
+        </w:rPr>
+        <w:t xml:space="preserve"> </w:t>
       </w:r>
       <w:r>
         <w:rPr>
@@ -187,8 +203,18 @@
           <w:i/>
           <w:lang w:val="nl-NL"/>
         </w:rPr>
-        <w:t>Ivo van Kreveld</w:t>
-      </w:r>
+        <w:t xml:space="preserve">Ivo van </w:t>
+      </w:r>
+      <w:proofErr w:type="spellStart"/>
+      <w:r>
+        <w:rPr>
+          <w:b/>
+          <w:i/>
+          <w:lang w:val="nl-NL"/>
+        </w:rPr>
+        <w:t>Kreveld</w:t>
+      </w:r>
+      <w:proofErr w:type="spellEnd"/>
     </w:p>
     <w:p>
       <w:pPr>
@@ -205,8 +231,16 @@
         <w:rPr>
           <w:lang w:val="nl-NL"/>
         </w:rPr>
-        <w:t>Lead Programmer</w:t>
-      </w:r>
+        <w:t xml:space="preserve">Lead </w:t>
+      </w:r>
+      <w:proofErr w:type="spellStart"/>
+      <w:r>
+        <w:rPr>
+          <w:lang w:val="nl-NL"/>
+        </w:rPr>
+        <w:t>Programmer</w:t>
+      </w:r>
+      <w:proofErr w:type="spellEnd"/>
     </w:p>
     <w:p>
       <w:pPr>
@@ -240,11 +274,19 @@
           <w:lang w:val="nl-NL"/>
         </w:rPr>
       </w:pPr>
-      <w:r>
-        <w:rPr>
-          <w:lang w:val="nl-NL"/>
-        </w:rPr>
-        <w:t xml:space="preserve">Skillset </w:t>
+      <w:proofErr w:type="spellStart"/>
+      <w:r>
+        <w:rPr>
+          <w:lang w:val="nl-NL"/>
+        </w:rPr>
+        <w:t>Skillset</w:t>
+      </w:r>
+      <w:proofErr w:type="spellEnd"/>
+      <w:r>
+        <w:rPr>
+          <w:lang w:val="nl-NL"/>
+        </w:rPr>
+        <w:t xml:space="preserve"> </w:t>
       </w:r>
       <w:r>
         <w:rPr>
@@ -326,12 +368,14 @@
           <w:lang w:val="nl-NL"/>
         </w:rPr>
       </w:pPr>
+      <w:proofErr w:type="spellStart"/>
       <w:r>
         <w:rPr>
           <w:lang w:val="nl-NL"/>
         </w:rPr>
         <w:t>Skillset</w:t>
       </w:r>
+      <w:proofErr w:type="spellEnd"/>
       <w:r>
         <w:rPr>
           <w:lang w:val="nl-NL"/>
@@ -419,12 +463,14 @@
           <w:lang w:val="nl-NL"/>
         </w:rPr>
       </w:pPr>
+      <w:proofErr w:type="spellStart"/>
       <w:r>
         <w:rPr>
           <w:lang w:val="nl-NL"/>
         </w:rPr>
         <w:t>Skillset</w:t>
       </w:r>
+      <w:proofErr w:type="spellEnd"/>
       <w:r>
         <w:rPr>
           <w:lang w:val="nl-NL"/>
@@ -447,8 +493,30 @@
         <w:rPr>
           <w:lang w:val="nl-NL"/>
         </w:rPr>
-        <w:t>, Procedural modeling</w:t>
-      </w:r>
+        <w:t xml:space="preserve">, </w:t>
+      </w:r>
+      <w:proofErr w:type="spellStart"/>
+      <w:r>
+        <w:rPr>
+          <w:lang w:val="nl-NL"/>
+        </w:rPr>
+        <w:t>Procedural</w:t>
+      </w:r>
+      <w:proofErr w:type="spellEnd"/>
+      <w:r>
+        <w:rPr>
+          <w:lang w:val="nl-NL"/>
+        </w:rPr>
+        <w:t xml:space="preserve"> </w:t>
+      </w:r>
+      <w:proofErr w:type="spellStart"/>
+      <w:r>
+        <w:rPr>
+          <w:lang w:val="nl-NL"/>
+        </w:rPr>
+        <w:t>modeling</w:t>
+      </w:r>
+      <w:proofErr w:type="spellEnd"/>
     </w:p>
     <w:p>
       <w:pPr>
@@ -464,8 +532,18 @@
           <w:i/>
           <w:lang w:val="nl-NL"/>
         </w:rPr>
-        <w:t>Matthijs Ottenhoff</w:t>
-      </w:r>
+        <w:t xml:space="preserve">Matthijs </w:t>
+      </w:r>
+      <w:proofErr w:type="spellStart"/>
+      <w:r>
+        <w:rPr>
+          <w:b/>
+          <w:i/>
+          <w:lang w:val="nl-NL"/>
+        </w:rPr>
+        <w:t>Ottenhoff</w:t>
+      </w:r>
+      <w:proofErr w:type="spellEnd"/>
     </w:p>
     <w:p>
       <w:pPr>
@@ -517,12 +595,14 @@
           <w:lang w:val="nl-NL"/>
         </w:rPr>
       </w:pPr>
+      <w:proofErr w:type="spellStart"/>
       <w:r>
         <w:rPr>
           <w:lang w:val="nl-NL"/>
         </w:rPr>
         <w:t>Skillset</w:t>
       </w:r>
+      <w:proofErr w:type="spellEnd"/>
       <w:r>
         <w:rPr>
           <w:lang w:val="nl-NL"/>
@@ -765,31 +845,95 @@
         <w:rPr>
           <w:rFonts w:eastAsia="MS Gothic" w:cs="MS Gothic"/>
         </w:rPr>
-        <w:t xml:space="preserve">: Creating basic models and then adjusting them using a rather complicated sequence of shape keys (e.g. for different types of faces, plants, etc…) These models will then also be animated </w:t>
-      </w:r>
+        <w:t xml:space="preserve">: Creating basic models and then adjusting them using a rather complicated sequence of shape keys (e.g. for different types of faces, plants, </w:t>
+      </w:r>
+      <w:proofErr w:type="spellStart"/>
       <w:r>
         <w:rPr>
           <w:rFonts w:eastAsia="MS Gothic" w:cs="MS Gothic"/>
         </w:rPr>
+        <w:t>etc</w:t>
+      </w:r>
+      <w:proofErr w:type="spellEnd"/>
+      <w:r>
+        <w:rPr>
+          <w:rFonts w:eastAsia="MS Gothic" w:cs="MS Gothic"/>
+        </w:rPr>
+        <w:t xml:space="preserve">…) These models will then also be animated </w:t>
+      </w:r>
+      <w:r>
+        <w:rPr>
+          <w:rFonts w:eastAsia="MS Gothic" w:cs="MS Gothic"/>
+        </w:rPr>
         <w:t>in game</w:t>
       </w:r>
       <w:r>
         <w:rPr>
           <w:rFonts w:eastAsia="MS Gothic" w:cs="MS Gothic"/>
         </w:rPr>
-        <w:t xml:space="preserve"> (think of player movement, environmental movement, etc..)</w:t>
-      </w:r>
+        <w:t xml:space="preserve"> (think of player movement, environmental movement, etc</w:t>
+      </w:r>
+      <w:proofErr w:type="gramStart"/>
       <w:r>
         <w:rPr>
           <w:rFonts w:eastAsia="MS Gothic" w:cs="MS Gothic"/>
         </w:rPr>
+        <w:t>..)</w:t>
+      </w:r>
+      <w:proofErr w:type="gramEnd"/>
+      <w:r>
+        <w:rPr>
+          <w:rFonts w:eastAsia="MS Gothic" w:cs="MS Gothic"/>
+        </w:rPr>
         <w:t>.</w:t>
       </w:r>
       <w:r>
         <w:rPr>
           <w:rFonts w:eastAsia="MS Gothic" w:cs="MS Gothic"/>
         </w:rPr>
-        <w:t xml:space="preserve"> Responsible: Matthijs en Lieke.</w:t>
+        <w:t xml:space="preserve"> Responsible: </w:t>
+      </w:r>
+      <w:proofErr w:type="spellStart"/>
+      <w:r>
+        <w:rPr>
+          <w:rFonts w:eastAsia="MS Gothic" w:cs="MS Gothic"/>
+        </w:rPr>
+        <w:t>Matthijs</w:t>
+      </w:r>
+      <w:proofErr w:type="spellEnd"/>
+      <w:r>
+        <w:rPr>
+          <w:rFonts w:eastAsia="MS Gothic" w:cs="MS Gothic"/>
+        </w:rPr>
+        <w:t xml:space="preserve"> </w:t>
+      </w:r>
+      <w:proofErr w:type="spellStart"/>
+      <w:r>
+        <w:rPr>
+          <w:rFonts w:eastAsia="MS Gothic" w:cs="MS Gothic"/>
+        </w:rPr>
+        <w:t>en</w:t>
+      </w:r>
+      <w:proofErr w:type="spellEnd"/>
+      <w:r>
+        <w:rPr>
+          <w:rFonts w:eastAsia="MS Gothic" w:cs="MS Gothic"/>
+        </w:rPr>
+        <w:t xml:space="preserve"> </w:t>
+      </w:r>
+      <w:proofErr w:type="spellStart"/>
+      <w:r>
+        <w:rPr>
+          <w:rFonts w:eastAsia="MS Gothic" w:cs="MS Gothic"/>
+        </w:rPr>
+        <w:t>Lieke</w:t>
+      </w:r>
+      <w:proofErr w:type="spellEnd"/>
+      <w:r>
+        <w:rPr>
+          <w:rFonts w:eastAsia="MS Gothic" w:cs="MS Gothic"/>
+        </w:rPr>
+        <w:t>.</w:t>
       </w:r>
     </w:p>
     <w:p>
@@ -834,8 +978,9 @@
         <w:rPr>
           <w:rFonts w:eastAsia="MS Gothic" w:hAnsi="MS Gothic" w:cs="MS Gothic"/>
         </w:rPr>
-        <w:t xml:space="preserve"> such as smoke, water falling down and splashing, etc.</w:t>
-      </w:r>
+        <w:t xml:space="preserve"> such as smoke, water falling down and splashing, etc</w:t>
+      </w:r>
+      <w:proofErr w:type="gramStart"/>
       <w:r>
         <w:rPr>
           <w:rFonts w:eastAsia="MS Gothic" w:hAnsi="MS Gothic" w:cs="MS Gothic"/>
@@ -846,7 +991,28 @@
         <w:rPr>
           <w:rFonts w:eastAsia="MS Gothic" w:hAnsi="MS Gothic" w:cs="MS Gothic"/>
         </w:rPr>
-        <w:t xml:space="preserve"> Responsible: Matthijs.</w:t>
+        <w:t>.</w:t>
+      </w:r>
+      <w:proofErr w:type="gramEnd"/>
+      <w:r>
+        <w:rPr>
+          <w:rFonts w:eastAsia="MS Gothic" w:hAnsi="MS Gothic" w:cs="MS Gothic"/>
+        </w:rPr>
+        <w:t xml:space="preserve"> Responsible: </w:t>
+      </w:r>
+      <w:proofErr w:type="spellStart"/>
+      <w:r>
+        <w:rPr>
+          <w:rFonts w:eastAsia="MS Gothic" w:hAnsi="MS Gothic" w:cs="MS Gothic"/>
+        </w:rPr>
+        <w:t>Matthijs</w:t>
+      </w:r>
+      <w:proofErr w:type="spellEnd"/>
+      <w:r>
+        <w:rPr>
+          <w:rFonts w:eastAsia="MS Gothic" w:hAnsi="MS Gothic" w:cs="MS Gothic"/>
+        </w:rPr>
+        <w:t>.</w:t>
       </w:r>
     </w:p>
     <w:p>
@@ -879,13 +1045,35 @@
         <w:rPr>
           <w:rFonts w:eastAsia="MS Gothic" w:hAnsi="MS Gothic" w:cs="MS Gothic"/>
         </w:rPr>
-        <w:t>, flames, etc..</w:t>
-      </w:r>
-      <w:r>
-        <w:rPr>
-          <w:rFonts w:eastAsia="MS Gothic" w:hAnsi="MS Gothic" w:cs="MS Gothic"/>
-        </w:rPr>
-        <w:t xml:space="preserve"> Responsible: Lieke.</w:t>
+        <w:t>, flames, etc</w:t>
+      </w:r>
+      <w:proofErr w:type="gramStart"/>
+      <w:r>
+        <w:rPr>
+          <w:rFonts w:eastAsia="MS Gothic" w:hAnsi="MS Gothic" w:cs="MS Gothic"/>
+        </w:rPr>
+        <w:t>..</w:t>
+      </w:r>
+      <w:proofErr w:type="gramEnd"/>
+      <w:r>
+        <w:rPr>
+          <w:rFonts w:eastAsia="MS Gothic" w:hAnsi="MS Gothic" w:cs="MS Gothic"/>
+        </w:rPr>
+        <w:t xml:space="preserve"> Responsible: </w:t>
+      </w:r>
+      <w:proofErr w:type="spellStart"/>
+      <w:r>
+        <w:rPr>
+          <w:rFonts w:eastAsia="MS Gothic" w:hAnsi="MS Gothic" w:cs="MS Gothic"/>
+        </w:rPr>
+        <w:t>Lieke</w:t>
+      </w:r>
+      <w:proofErr w:type="spellEnd"/>
+      <w:r>
+        <w:rPr>
+          <w:rFonts w:eastAsia="MS Gothic" w:hAnsi="MS Gothic" w:cs="MS Gothic"/>
+        </w:rPr>
+        <w:t>.</w:t>
       </w:r>
     </w:p>
     <w:p>
@@ -957,11 +1145,19 @@
         </w:rPr>
         <w:t xml:space="preserve"> Responsible: </w:t>
       </w:r>
-      <w:r>
-        <w:rPr>
-          <w:rFonts w:eastAsia="MS Gothic" w:hAnsi="MS Gothic" w:cs="MS Gothic"/>
-        </w:rPr>
-        <w:t>Matthijs.</w:t>
+      <w:proofErr w:type="spellStart"/>
+      <w:r>
+        <w:rPr>
+          <w:rFonts w:eastAsia="MS Gothic" w:hAnsi="MS Gothic" w:cs="MS Gothic"/>
+        </w:rPr>
+        <w:t>Matthijs</w:t>
+      </w:r>
+      <w:proofErr w:type="spellEnd"/>
+      <w:r>
+        <w:rPr>
+          <w:rFonts w:eastAsia="MS Gothic" w:hAnsi="MS Gothic" w:cs="MS Gothic"/>
+        </w:rPr>
+        <w:t>.</w:t>
       </w:r>
     </w:p>
     <w:p>
@@ -994,19 +1190,35 @@
         <w:rPr>
           <w:rFonts w:eastAsia="MS Gothic" w:hAnsi="MS Gothic" w:cs="MS Gothic"/>
         </w:rPr>
-        <w:t>explosions, hits, etc..)</w:t>
-      </w:r>
+        <w:t>explosions, hits, etc</w:t>
+      </w:r>
+      <w:proofErr w:type="gramStart"/>
+      <w:r>
+        <w:rPr>
+          <w:rFonts w:eastAsia="MS Gothic" w:hAnsi="MS Gothic" w:cs="MS Gothic"/>
+        </w:rPr>
+        <w:t>..)</w:t>
+      </w:r>
+      <w:proofErr w:type="gramEnd"/>
       <w:r>
         <w:rPr>
           <w:rFonts w:eastAsia="MS Gothic" w:hAnsi="MS Gothic" w:cs="MS Gothic"/>
         </w:rPr>
         <w:t xml:space="preserve">. Responsible: </w:t>
       </w:r>
-      <w:r>
-        <w:rPr>
-          <w:rFonts w:eastAsia="MS Gothic" w:hAnsi="MS Gothic" w:cs="MS Gothic"/>
-        </w:rPr>
-        <w:t>Matthijs.</w:t>
+      <w:proofErr w:type="spellStart"/>
+      <w:r>
+        <w:rPr>
+          <w:rFonts w:eastAsia="MS Gothic" w:hAnsi="MS Gothic" w:cs="MS Gothic"/>
+        </w:rPr>
+        <w:t>Matthijs</w:t>
+      </w:r>
+      <w:proofErr w:type="spellEnd"/>
+      <w:r>
+        <w:rPr>
+          <w:rFonts w:eastAsia="MS Gothic" w:hAnsi="MS Gothic" w:cs="MS Gothic"/>
+        </w:rPr>
+        <w:t>.</w:t>
       </w:r>
     </w:p>
     <w:p>
@@ -1016,55 +1228,148 @@
           <w:ilvl w:val="0"/>
           <w:numId w:val="3"/>
         </w:numPr>
+        <w:rPr>
+          <w:color w:val="FF0000"/>
+        </w:rPr>
       </w:pPr>
       <w:r>
         <w:rPr>
           <w:rFonts w:eastAsia="MS Gothic" w:cs="MS Gothic"/>
-        </w:rPr>
-        <w:t xml:space="preserve">Start, pause, end screen </w:t>
-      </w:r>
-      <w:r>
-        <w:rPr>
-          <w:rFonts w:eastAsia="MS Gothic" w:cs="MS Gothic"/>
-        </w:rPr>
-        <w:t>(</w:t>
-      </w:r>
-      <w:r>
-        <w:rPr>
-          <w:rFonts w:eastAsia="MS Gothic" w:hAnsi="MS Gothic" w:cs="MS Gothic"/>
-        </w:rPr>
-        <w:t>★</w:t>
-      </w:r>
-      <w:r>
-        <w:rPr>
-          <w:rFonts w:eastAsia="MS Gothic" w:hAnsi="MS Gothic" w:cs="MS Gothic"/>
-        </w:rPr>
-        <w:t>):</w:t>
-      </w:r>
-      <w:r>
-        <w:rPr>
-          <w:rFonts w:eastAsia="MS Gothic" w:hAnsi="MS Gothic" w:cs="MS Gothic"/>
-        </w:rPr>
-        <w:t xml:space="preserve"> </w:t>
-      </w:r>
-      <w:r>
-        <w:rPr>
-          <w:rFonts w:eastAsia="MS Gothic" w:hAnsi="MS Gothic" w:cs="MS Gothic"/>
-        </w:rPr>
-        <w:t>Relatively</w:t>
-      </w:r>
-      <w:r>
-        <w:rPr>
-          <w:rFonts w:eastAsia="MS Gothic" w:hAnsi="MS Gothic" w:cs="MS Gothic"/>
-        </w:rPr>
-        <w:t xml:space="preserve"> easy to add to your game, but necessary</w:t>
-      </w:r>
-      <w:r>
-        <w:rPr>
-          <w:rFonts w:eastAsia="MS Gothic" w:hAnsi="MS Gothic" w:cs="MS Gothic"/>
-        </w:rPr>
-        <w:t>. Responsible: Lieke.</w:t>
-      </w:r>
+          <w:color w:val="FF0000"/>
+        </w:rPr>
+        <w:t>User Interface (</w:t>
+      </w:r>
+      <w:r>
+        <w:rPr>
+          <w:rFonts w:eastAsia="MS Gothic" w:hAnsi="MS Gothic" w:cs="MS Gothic"/>
+          <w:color w:val="FF0000"/>
+        </w:rPr>
+        <w:t>★★★★</w:t>
+      </w:r>
+      <w:r>
+        <w:rPr>
+          <w:rFonts w:eastAsia="MS Gothic" w:hAnsi="MS Gothic" w:cs="MS Gothic"/>
+          <w:color w:val="FF0000"/>
+        </w:rPr>
+        <w:t>): A user interface with the following features:</w:t>
+      </w:r>
+    </w:p>
+    <w:p>
+      <w:pPr>
+        <w:pStyle w:val="ListParagraph"/>
+        <w:numPr>
+          <w:ilvl w:val="1"/>
+          <w:numId w:val="3"/>
+        </w:numPr>
+        <w:rPr>
+          <w:color w:val="FF0000"/>
+        </w:rPr>
+      </w:pPr>
+      <w:r>
+        <w:rPr>
+          <w:rFonts w:eastAsia="MS Gothic" w:hAnsi="MS Gothic" w:cs="MS Gothic"/>
+          <w:color w:val="FF0000"/>
+        </w:rPr>
+        <w:t>High Scores</w:t>
+      </w:r>
+    </w:p>
+    <w:p>
+      <w:pPr>
+        <w:pStyle w:val="ListParagraph"/>
+        <w:numPr>
+          <w:ilvl w:val="1"/>
+          <w:numId w:val="3"/>
+        </w:numPr>
+        <w:rPr>
+          <w:color w:val="FF0000"/>
+        </w:rPr>
+      </w:pPr>
+      <w:r>
+        <w:rPr>
+          <w:rFonts w:eastAsia="MS Gothic" w:hAnsi="MS Gothic" w:cs="MS Gothic"/>
+          <w:color w:val="FF0000"/>
+        </w:rPr>
+        <w:t xml:space="preserve">Options </w:t>
+      </w:r>
+    </w:p>
+    <w:p>
+      <w:pPr>
+        <w:pStyle w:val="ListParagraph"/>
+        <w:numPr>
+          <w:ilvl w:val="1"/>
+          <w:numId w:val="3"/>
+        </w:numPr>
+        <w:rPr>
+          <w:color w:val="FF0000"/>
+        </w:rPr>
+      </w:pPr>
+      <w:r>
+        <w:rPr>
+          <w:rFonts w:eastAsia="MS Gothic" w:hAnsi="MS Gothic" w:cs="MS Gothic"/>
+          <w:color w:val="FF0000"/>
+        </w:rPr>
+        <w:t>Credits</w:t>
+      </w:r>
+    </w:p>
+    <w:p>
+      <w:pPr>
+        <w:pStyle w:val="ListParagraph"/>
+        <w:numPr>
+          <w:ilvl w:val="1"/>
+          <w:numId w:val="3"/>
+        </w:numPr>
+        <w:rPr>
+          <w:color w:val="FF0000"/>
+        </w:rPr>
+      </w:pPr>
+      <w:r>
+        <w:rPr>
+          <w:rFonts w:eastAsia="MS Gothic" w:hAnsi="MS Gothic" w:cs="MS Gothic"/>
+          <w:color w:val="FF0000"/>
+        </w:rPr>
+        <w:t>Pause, start &amp; end screen</w:t>
+      </w:r>
+    </w:p>
+    <w:p>
+      <w:pPr>
+        <w:pStyle w:val="ListParagraph"/>
+        <w:rPr>
+          <w:rFonts w:eastAsia="MS Gothic" w:hAnsi="MS Gothic" w:cs="MS Gothic"/>
+          <w:color w:val="FF0000"/>
+        </w:rPr>
+      </w:pPr>
+      <w:r>
+        <w:rPr>
+          <w:rFonts w:eastAsia="MS Gothic" w:hAnsi="MS Gothic" w:cs="MS Gothic"/>
+          <w:color w:val="FF0000"/>
+        </w:rPr>
+        <w:t xml:space="preserve">Responsible: </w:t>
+      </w:r>
+      <w:proofErr w:type="spellStart"/>
+      <w:r>
+        <w:rPr>
+          <w:rFonts w:eastAsia="MS Gothic" w:hAnsi="MS Gothic" w:cs="MS Gothic"/>
+          <w:color w:val="FF0000"/>
+        </w:rPr>
+        <w:t>Matthijs</w:t>
+      </w:r>
+      <w:proofErr w:type="spellEnd"/>
+      <w:r>
+        <w:rPr>
+          <w:rFonts w:eastAsia="MS Gothic" w:hAnsi="MS Gothic" w:cs="MS Gothic"/>
+          <w:color w:val="FF0000"/>
+        </w:rPr>
+        <w:t xml:space="preserve"> &amp; </w:t>
+      </w:r>
+      <w:proofErr w:type="spellStart"/>
+      <w:r>
+        <w:rPr>
+          <w:rFonts w:eastAsia="MS Gothic" w:hAnsi="MS Gothic" w:cs="MS Gothic"/>
+          <w:color w:val="FF0000"/>
+        </w:rPr>
+        <w:t>Lieke</w:t>
+      </w:r>
+      <w:proofErr w:type="spellEnd"/>
     </w:p>
     <w:p>
       <w:pPr>
@@ -1076,62 +1381,72 @@
       </w:pPr>
       <w:r>
         <w:rPr>
-          <w:rFonts w:eastAsia="MS Gothic" w:hAnsi="MS Gothic" w:cs="MS Gothic"/>
-        </w:rPr>
-        <w:t>High scores</w:t>
-      </w:r>
-      <w:r>
-        <w:rPr>
-          <w:rFonts w:eastAsia="MS Gothic" w:hAnsi="MS Gothic" w:cs="MS Gothic"/>
-        </w:rPr>
-        <w:t>, Options &amp; Credits (3x</w:t>
-      </w:r>
-      <w:r>
-        <w:rPr>
-          <w:rFonts w:eastAsia="MS Gothic" w:hAnsi="MS Gothic" w:cs="MS Gothic"/>
-        </w:rPr>
-        <w:t xml:space="preserve"> </w:t>
-      </w:r>
-      <w:r>
-        <w:rPr>
-          <w:rFonts w:eastAsia="MS Gothic" w:hAnsi="MS Gothic" w:cs="MS Gothic"/>
-        </w:rPr>
-        <w:t>★</w:t>
-      </w:r>
-      <w:r>
-        <w:rPr>
-          <w:rFonts w:eastAsia="MS Gothic" w:hAnsi="MS Gothic" w:cs="MS Gothic"/>
-        </w:rPr>
-        <w:t>):</w:t>
-      </w:r>
-      <w:r>
-        <w:rPr>
-          <w:rFonts w:eastAsia="MS Gothic" w:hAnsi="MS Gothic" w:cs="MS Gothic"/>
-        </w:rPr>
-        <w:t xml:space="preserve"> </w:t>
-      </w:r>
-      <w:r>
-        <w:rPr>
-          <w:rFonts w:eastAsia="MS Gothic" w:hAnsi="MS Gothic" w:cs="MS Gothic"/>
-        </w:rPr>
-        <w:t>Relatively</w:t>
-      </w:r>
-      <w:r>
-        <w:rPr>
-          <w:rFonts w:eastAsia="MS Gothic" w:hAnsi="MS Gothic" w:cs="MS Gothic"/>
-        </w:rPr>
-        <w:t xml:space="preserve"> easy to add to your game, but necessary</w:t>
-      </w:r>
-      <w:r>
-        <w:rPr>
-          <w:rFonts w:eastAsia="MS Gothic" w:hAnsi="MS Gothic" w:cs="MS Gothic"/>
-        </w:rPr>
-        <w:t>. Responsible: Matthijs.</w:t>
-      </w:r>
-    </w:p>
-    <w:p>
-      <w:r>
-        <w:t>Total: 12 stars.</w:t>
+          <w:color w:val="00000A"/>
+        </w:rPr>
+        <w:t>Story dialogs and cut-scenes (</w:t>
+      </w:r>
+      <w:r>
+        <w:rPr>
+          <w:rFonts w:eastAsia="MS Gothic" w:hAnsi="MS Gothic" w:cs="MS Gothic"/>
+        </w:rPr>
+        <w:t>★★★</w:t>
+      </w:r>
+      <w:r>
+        <w:rPr>
+          <w:rFonts w:eastAsia="MS Gothic" w:hAnsi="MS Gothic" w:cs="MS Gothic"/>
+        </w:rPr>
+        <w:t>)</w:t>
+      </w:r>
+      <w:r>
+        <w:rPr>
+          <w:color w:val="00000A"/>
+        </w:rPr>
+        <w:t>:</w:t>
+      </w:r>
+      <w:r>
+        <w:rPr>
+          <w:color w:val="00000A"/>
+        </w:rPr>
+        <w:t xml:space="preserve"> T</w:t>
+      </w:r>
+      <w:r>
+        <w:rPr>
+          <w:color w:val="00000A"/>
+        </w:rPr>
+        <w:t xml:space="preserve">he game should have an introduction cut-scene where a movie file needs to be made and imported into Unity. Dialogs should contain the story and appear in-game. The story makes the game more attractive but this will take much time therefore 3 stars are assigned to this part. Responsible: </w:t>
+      </w:r>
+      <w:proofErr w:type="spellStart"/>
+      <w:r>
+        <w:rPr>
+          <w:color w:val="00000A"/>
+        </w:rPr>
+        <w:t>Lieke</w:t>
+      </w:r>
+      <w:proofErr w:type="spellEnd"/>
+      <w:r>
+        <w:rPr>
+          <w:color w:val="00000A"/>
+        </w:rPr>
+        <w:t>.</w:t>
+      </w:r>
+    </w:p>
+    <w:p>
+      <w:pPr>
+        <w:rPr>
+          <w:color w:val="FF0000"/>
+        </w:rPr>
+      </w:pPr>
+      <w:r>
+        <w:rPr>
+          <w:color w:val="FF0000"/>
+        </w:rPr>
+        <w:t>Total: 15</w:t>
+      </w:r>
+      <w:r>
+        <w:rPr>
+          <w:color w:val="FF0000"/>
+        </w:rPr>
+        <w:t xml:space="preserve"> stars.</w:t>
       </w:r>
     </w:p>
     <w:p>
@@ -1345,7 +1660,21 @@
         <w:rPr>
           <w:rFonts w:ascii="Calibri" w:eastAsia="Calibri" w:hAnsi="Calibri" w:cs="Times New Roman"/>
         </w:rPr>
-        <w:t>g. Some kind of ranger enemy who only shoots arrows at the player) and others will be smart (e</w:t>
+        <w:t xml:space="preserve">g. </w:t>
+      </w:r>
+      <w:proofErr w:type="gramStart"/>
+      <w:r>
+        <w:rPr>
+          <w:rFonts w:ascii="Calibri" w:eastAsia="Calibri" w:hAnsi="Calibri" w:cs="Times New Roman"/>
+        </w:rPr>
+        <w:t>Some</w:t>
+      </w:r>
+      <w:proofErr w:type="gramEnd"/>
+      <w:r>
+        <w:rPr>
+          <w:rFonts w:ascii="Calibri" w:eastAsia="Calibri" w:hAnsi="Calibri" w:cs="Times New Roman"/>
+        </w:rPr>
+        <w:t xml:space="preserve"> kind of ranger enemy who only shoots arrows at the player) and others will be smart (e</w:t>
       </w:r>
       <w:r>
         <w:t>.</w:t>
@@ -1354,7 +1683,14 @@
         <w:rPr>
           <w:rFonts w:ascii="Calibri" w:eastAsia="Calibri" w:hAnsi="Calibri" w:cs="Times New Roman"/>
         </w:rPr>
-        <w:t>g. Follow the player, try to cut a player of, or make sure the player can't proceed the level). Next to that we want to give every kind of enemy a different skill</w:t>
+        <w:t xml:space="preserve">g. Follow the player, try to cut a player of, or make sure the player can't proceed the level). </w:t>
+      </w:r>
+      <w:r>
+        <w:rPr>
+          <w:rFonts w:ascii="Calibri" w:eastAsia="Calibri" w:hAnsi="Calibri" w:cs="Times New Roman"/>
+        </w:rPr>
+        <w:lastRenderedPageBreak/>
+        <w:t>Next to that we want to give every kind of enemy a different skill</w:t>
       </w:r>
       <w:r>
         <w:t xml:space="preserve"> </w:t>
@@ -1381,6 +1717,7 @@
         </w:numPr>
         <w:rPr>
           <w:rFonts w:ascii="Calibri" w:eastAsia="Calibri" w:hAnsi="Calibri" w:cs="Times New Roman"/>
+          <w:color w:val="FF0000"/>
         </w:rPr>
       </w:pPr>
       <w:r>
@@ -1394,49 +1731,73 @@
         <w:rPr>
           <w:bCs/>
         </w:rPr>
-        <w:t xml:space="preserve"> (</w:t>
-      </w:r>
-      <w:r>
-        <w:rPr>
-          <w:rFonts w:eastAsia="MS Gothic" w:hAnsi="MS Gothic" w:cs="MS Gothic"/>
-        </w:rPr>
-        <w:t>★★★★★</w:t>
-      </w:r>
-      <w:r>
-        <w:rPr>
-          <w:rFonts w:eastAsia="MS Gothic" w:hAnsi="MS Gothic" w:cs="MS Gothic"/>
-        </w:rPr>
-        <w:t>):</w:t>
-      </w:r>
-      <w:r>
-        <w:rPr>
-          <w:rFonts w:eastAsia="MS Gothic" w:hAnsi="MS Gothic" w:cs="MS Gothic"/>
-        </w:rPr>
         <w:t xml:space="preserve"> </w:t>
       </w:r>
       <w:r>
         <w:rPr>
+          <w:bCs/>
+          <w:color w:val="FF0000"/>
+        </w:rPr>
+        <w:t>(</w:t>
+      </w:r>
+      <w:r>
+        <w:rPr>
+          <w:rFonts w:eastAsia="MS Gothic" w:hAnsi="MS Gothic" w:cs="MS Gothic"/>
+          <w:color w:val="FF0000"/>
+        </w:rPr>
+        <w:t>★★★</w:t>
+      </w:r>
+      <w:r>
+        <w:rPr>
+          <w:rFonts w:eastAsia="MS Gothic" w:hAnsi="MS Gothic" w:cs="MS Gothic"/>
+          <w:color w:val="FF0000"/>
+        </w:rPr>
+        <w:t>)</w:t>
+      </w:r>
+      <w:r>
+        <w:rPr>
+          <w:rFonts w:eastAsia="MS Gothic" w:hAnsi="MS Gothic" w:cs="MS Gothic"/>
+        </w:rPr>
+        <w:t>:</w:t>
+      </w:r>
+      <w:r>
+        <w:rPr>
+          <w:rFonts w:eastAsia="MS Gothic" w:hAnsi="MS Gothic" w:cs="MS Gothic"/>
+        </w:rPr>
+        <w:t xml:space="preserve"> </w:t>
+      </w:r>
+      <w:r>
+        <w:rPr>
           <w:rFonts w:ascii="Calibri" w:eastAsia="Calibri" w:hAnsi="Calibri" w:cs="Times New Roman"/>
-        </w:rPr>
-        <w:t xml:space="preserve">We think this is worth 5 stars because it could be very hard to implement. We need to make a player that can learn from its mistakes and rethink its </w:t>
+          <w:color w:val="FF0000"/>
+        </w:rPr>
+        <w:t>This will be a kind of ‘semi’ AI. The idea is that the player will control the high-level actions of the companion (such as giving a direction or a basic task to do). The companion will then execute these actions based on some sort of AI algorithm.</w:t>
       </w:r>
       <w:r>
         <w:rPr>
           <w:rFonts w:ascii="Calibri" w:eastAsia="Calibri" w:hAnsi="Calibri" w:cs="Times New Roman"/>
-        </w:rPr>
-        <w:lastRenderedPageBreak/>
-        <w:t>decision based on what he has learned so far. We are not certain that we can implement this, but we think it would add a really cool feature to the game. Because we don't know for sure that we can fully implement this, we made sure that there is enough AI to fulfill the star requirement.</w:t>
-      </w:r>
-      <w:r>
-        <w:rPr>
-          <w:rFonts w:ascii="Calibri" w:eastAsia="Calibri" w:hAnsi="Calibri" w:cs="Times New Roman"/>
+          <w:color w:val="FF0000"/>
         </w:rPr>
         <w:t xml:space="preserve"> Responsible: Stein.</w:t>
       </w:r>
     </w:p>
     <w:p>
-      <w:r>
-        <w:t>Total: 13 stars.</w:t>
+      <w:pPr>
+        <w:rPr>
+          <w:color w:val="FF0000"/>
+        </w:rPr>
+      </w:pPr>
+      <w:r>
+        <w:rPr>
+          <w:color w:val="FF0000"/>
+        </w:rPr>
+        <w:t>Total: 11</w:t>
+      </w:r>
+      <w:r>
+        <w:rPr>
+          <w:color w:val="FF0000"/>
+        </w:rPr>
+        <w:t xml:space="preserve"> stars.</w:t>
       </w:r>
     </w:p>
     <w:p>
@@ -1514,7 +1875,25 @@
         <w:rPr>
           <w:color w:val="00000A"/>
         </w:rPr>
-        <w:t xml:space="preserve"> Responsible: </w:t>
+        <w:t xml:space="preserve"> </w:t>
+      </w:r>
+      <w:r>
+        <w:rPr>
+          <w:color w:val="FF0000"/>
+        </w:rPr>
+        <w:t>The game will also need to be playable offline.</w:t>
+      </w:r>
+      <w:r>
+        <w:rPr>
+          <w:color w:val="00000A"/>
+        </w:rPr>
+        <w:t xml:space="preserve"> </w:t>
+      </w:r>
+      <w:r>
+        <w:rPr>
+          <w:color w:val="00000A"/>
+        </w:rPr>
+        <w:t xml:space="preserve">Responsible: </w:t>
       </w:r>
       <w:r>
         <w:rPr>
@@ -1546,6 +1925,13 @@
       <w:r>
         <w:rPr>
           <w:rFonts w:eastAsia="MS Gothic" w:hAnsi="MS Gothic" w:cs="MS Gothic"/>
+          <w:color w:val="FF0000"/>
+        </w:rPr>
+        <w:t>★</w:t>
+      </w:r>
+      <w:r>
+        <w:rPr>
+          <w:rFonts w:eastAsia="MS Gothic" w:hAnsi="MS Gothic" w:cs="MS Gothic"/>
         </w:rPr>
         <w:t>)</w:t>
       </w:r>
@@ -1559,13 +1945,33 @@
         <w:rPr>
           <w:color w:val="00000A"/>
         </w:rPr>
-        <w:t xml:space="preserve"> Used to share scores with friends, difficulty still unknown, but manual suggested 1 star.; Responsible: </w:t>
-      </w:r>
-      <w:r>
-        <w:rPr>
-          <w:color w:val="00000A"/>
-        </w:rPr>
-        <w:t>Matthijs.</w:t>
+        <w:t xml:space="preserve"> Used to share scores </w:t>
+      </w:r>
+      <w:r>
+        <w:rPr>
+          <w:color w:val="00000A"/>
+        </w:rPr>
+        <w:t xml:space="preserve">with friends. </w:t>
+      </w:r>
+      <w:r>
+        <w:rPr>
+          <w:color w:val="00000A"/>
+        </w:rPr>
+        <w:t xml:space="preserve">Responsible: </w:t>
+      </w:r>
+      <w:proofErr w:type="spellStart"/>
+      <w:r>
+        <w:rPr>
+          <w:color w:val="00000A"/>
+        </w:rPr>
+        <w:t>Matthijs</w:t>
+      </w:r>
+      <w:proofErr w:type="spellEnd"/>
+      <w:r>
+        <w:rPr>
+          <w:color w:val="00000A"/>
+        </w:rPr>
+        <w:t>.</w:t>
       </w:r>
     </w:p>
     <w:p>
@@ -1580,7 +1986,21 @@
         <w:rPr>
           <w:color w:val="00000A"/>
         </w:rPr>
-        <w:t>Saving playthrough data online (</w:t>
+        <w:t xml:space="preserve">Saving </w:t>
+      </w:r>
+      <w:proofErr w:type="spellStart"/>
+      <w:r>
+        <w:rPr>
+          <w:color w:val="00000A"/>
+        </w:rPr>
+        <w:t>playthrough</w:t>
+      </w:r>
+      <w:proofErr w:type="spellEnd"/>
+      <w:r>
+        <w:rPr>
+          <w:color w:val="00000A"/>
+        </w:rPr>
+        <w:t xml:space="preserve"> data online (</w:t>
       </w:r>
       <w:r>
         <w:rPr>
@@ -1594,25 +2014,33 @@
         </w:rPr>
         <w:t>)</w:t>
       </w:r>
-      <w:bookmarkStart w:id="1" w:name="__DdeLink__145_1284840434"/>
+      <w:bookmarkStart w:id="0" w:name="__DdeLink__145_1284840434"/>
+      <w:bookmarkEnd w:id="0"/>
+      <w:r>
+        <w:rPr>
+          <w:color w:val="00000A"/>
+        </w:rPr>
+        <w:t>:</w:t>
+      </w:r>
+      <w:r>
+        <w:rPr>
+          <w:color w:val="00000A"/>
+        </w:rPr>
+        <w:t xml:space="preserve"> Used to store gameplay data to analyze later on, difficulty still unknown, but manual s</w:t>
+      </w:r>
+      <w:r>
+        <w:rPr>
+          <w:color w:val="00000A"/>
+        </w:rPr>
+        <w:t>uggested 1 star.</w:t>
+      </w:r>
+      <w:bookmarkStart w:id="1" w:name="_GoBack"/>
       <w:bookmarkEnd w:id="1"/>
       <w:r>
         <w:rPr>
           <w:color w:val="00000A"/>
         </w:rPr>
-        <w:t>:</w:t>
-      </w:r>
-      <w:r>
-        <w:rPr>
-          <w:color w:val="00000A"/>
-        </w:rPr>
-        <w:t xml:space="preserve"> Used to store gameplay data to analyze later on, difficulty still unknown, but manual s</w:t>
-      </w:r>
-      <w:r>
-        <w:rPr>
-          <w:color w:val="00000A"/>
-        </w:rPr>
-        <w:t>uggested 1 star.; Responsible: Daniel.</w:t>
+        <w:t xml:space="preserve"> Responsible: Daniel.</w:t>
       </w:r>
     </w:p>
     <w:p>
@@ -1627,7 +2055,21 @@
         <w:rPr>
           <w:color w:val="00000A"/>
         </w:rPr>
-        <w:t>Saving gamestate data online (</w:t>
+        <w:t xml:space="preserve">Saving </w:t>
+      </w:r>
+      <w:proofErr w:type="spellStart"/>
+      <w:r>
+        <w:rPr>
+          <w:color w:val="00000A"/>
+        </w:rPr>
+        <w:t>gamestate</w:t>
+      </w:r>
+      <w:proofErr w:type="spellEnd"/>
+      <w:r>
+        <w:rPr>
+          <w:color w:val="00000A"/>
+        </w:rPr>
+        <w:t xml:space="preserve"> data online (</w:t>
       </w:r>
       <w:r>
         <w:rPr>
@@ -1653,7 +2095,21 @@
         <w:rPr>
           <w:color w:val="00000A"/>
         </w:rPr>
-        <w:t xml:space="preserve"> Used to store the gamestate data to analyze later on, difficulty still unknow</w:t>
+        <w:t xml:space="preserve"> Used to store the </w:t>
+      </w:r>
+      <w:proofErr w:type="spellStart"/>
+      <w:r>
+        <w:rPr>
+          <w:color w:val="00000A"/>
+        </w:rPr>
+        <w:t>gamestate</w:t>
+      </w:r>
+      <w:proofErr w:type="spellEnd"/>
+      <w:r>
+        <w:rPr>
+          <w:color w:val="00000A"/>
+        </w:rPr>
+        <w:t xml:space="preserve"> data to analyze later on, difficulty still unknow</w:t>
       </w:r>
       <w:r>
         <w:rPr>
@@ -1677,14 +2133,20 @@
     <w:p>
       <w:pPr>
         <w:rPr>
-          <w:color w:val="00000A"/>
-        </w:rPr>
-      </w:pPr>
-      <w:r>
-        <w:rPr>
-          <w:color w:val="00000A"/>
-        </w:rPr>
-        <w:t>Total: 7 stars</w:t>
+          <w:color w:val="FF0000"/>
+        </w:rPr>
+      </w:pPr>
+      <w:r>
+        <w:rPr>
+          <w:color w:val="FF0000"/>
+        </w:rPr>
+        <w:t>Total: 8</w:t>
+      </w:r>
+      <w:r>
+        <w:rPr>
+          <w:color w:val="FF0000"/>
+        </w:rPr>
+        <w:t xml:space="preserve"> stars</w:t>
       </w:r>
     </w:p>
     <w:p>
@@ -1725,6 +2187,13 @@
       <w:r>
         <w:rPr>
           <w:rFonts w:eastAsia="MS Gothic" w:hAnsi="MS Gothic" w:cs="MS Gothic"/>
+          <w:color w:val="FF0000"/>
+        </w:rPr>
+        <w:t>★</w:t>
+      </w:r>
+      <w:r>
+        <w:rPr>
+          <w:rFonts w:eastAsia="MS Gothic" w:hAnsi="MS Gothic" w:cs="MS Gothic"/>
         </w:rPr>
         <w:t>)</w:t>
       </w:r>
@@ -1738,8 +2207,30 @@
         <w:rPr>
           <w:color w:val="00000A"/>
         </w:rPr>
-        <w:t xml:space="preserve"> planned to used partly when making levels, We plan to use procedurally generated content as much as possible to obtain a varied game-play therefore we assigned 2 stars.; Responsible: Daniël</w:t>
-      </w:r>
+        <w:t xml:space="preserve"> planned to used partly when making levels, We plan to use procedurally generated content as much as possible to obtain a varied game-play therefore we assigned 2 </w:t>
+      </w:r>
+      <w:proofErr w:type="gramStart"/>
+      <w:r>
+        <w:rPr>
+          <w:color w:val="00000A"/>
+        </w:rPr>
+        <w:t>stars.;</w:t>
+      </w:r>
+      <w:proofErr w:type="gramEnd"/>
+      <w:r>
+        <w:rPr>
+          <w:color w:val="00000A"/>
+        </w:rPr>
+        <w:t xml:space="preserve"> Responsible: </w:t>
+      </w:r>
+      <w:proofErr w:type="spellStart"/>
+      <w:r>
+        <w:rPr>
+          <w:color w:val="00000A"/>
+        </w:rPr>
+        <w:t>Daniël</w:t>
+      </w:r>
+      <w:proofErr w:type="spellEnd"/>
       <w:r>
         <w:rPr>
           <w:color w:val="00000A"/>
@@ -1784,8 +2275,30 @@
         <w:rPr>
           <w:color w:val="00000A"/>
         </w:rPr>
-        <w:t xml:space="preserve"> Used as part of a level to make it more difficult, It should not be that hard because Unity already has a physics engine.; Responsible: Daniël</w:t>
-      </w:r>
+        <w:t xml:space="preserve"> Used as part of a level to make it more difficult, It should not be that hard because Unity already has a physics </w:t>
+      </w:r>
+      <w:proofErr w:type="gramStart"/>
+      <w:r>
+        <w:rPr>
+          <w:color w:val="00000A"/>
+        </w:rPr>
+        <w:t>engine.;</w:t>
+      </w:r>
+      <w:proofErr w:type="gramEnd"/>
+      <w:r>
+        <w:rPr>
+          <w:color w:val="00000A"/>
+        </w:rPr>
+        <w:t xml:space="preserve"> Responsible: </w:t>
+      </w:r>
+      <w:proofErr w:type="spellStart"/>
+      <w:r>
+        <w:rPr>
+          <w:color w:val="00000A"/>
+        </w:rPr>
+        <w:t>Daniël</w:t>
+      </w:r>
+      <w:proofErr w:type="spellEnd"/>
       <w:r>
         <w:rPr>
           <w:color w:val="00000A"/>
@@ -1835,7 +2348,21 @@
         <w:rPr>
           <w:color w:val="00000A"/>
         </w:rPr>
-        <w:t xml:space="preserve"> A timer to use as score, it should not be  that hard because Unity has a build in time function.; Responsible: Ivo</w:t>
+        <w:t xml:space="preserve"> A timer to use as score, it should not </w:t>
+      </w:r>
+      <w:proofErr w:type="gramStart"/>
+      <w:r>
+        <w:rPr>
+          <w:color w:val="00000A"/>
+        </w:rPr>
+        <w:t>be  that</w:t>
+      </w:r>
+      <w:proofErr w:type="gramEnd"/>
+      <w:r>
+        <w:rPr>
+          <w:color w:val="00000A"/>
+        </w:rPr>
+        <w:t xml:space="preserve"> hard because Unity has a build in time function.; Responsible: Ivo</w:t>
       </w:r>
       <w:r>
         <w:rPr>
@@ -1880,7 +2407,21 @@
         <w:rPr>
           <w:color w:val="00000A"/>
         </w:rPr>
-        <w:t xml:space="preserve"> Two players can play at the same time, adding an extra character should not be that hard.; Responsible: Ivo</w:t>
+        <w:t xml:space="preserve"> Two players can play at the same time, adding an extra character should not be that </w:t>
+      </w:r>
+      <w:proofErr w:type="gramStart"/>
+      <w:r>
+        <w:rPr>
+          <w:color w:val="00000A"/>
+        </w:rPr>
+        <w:t>hard.;</w:t>
+      </w:r>
+      <w:proofErr w:type="gramEnd"/>
+      <w:r>
+        <w:rPr>
+          <w:color w:val="00000A"/>
+        </w:rPr>
+        <w:t xml:space="preserve"> Responsible: Ivo</w:t>
       </w:r>
       <w:r>
         <w:rPr>
@@ -1925,8 +2466,16 @@
         <w:rPr>
           <w:color w:val="00000A"/>
         </w:rPr>
-        <w:t xml:space="preserve"> Can be playable on Android, should not be hard to implement; Responsible: Daniël</w:t>
-      </w:r>
+        <w:t xml:space="preserve"> Can be playable on Android, should not be hard to implement; Responsible: </w:t>
+      </w:r>
+      <w:proofErr w:type="spellStart"/>
+      <w:r>
+        <w:rPr>
+          <w:color w:val="00000A"/>
+        </w:rPr>
+        <w:t>Daniël</w:t>
+      </w:r>
+      <w:proofErr w:type="spellEnd"/>
       <w:r>
         <w:rPr>
           <w:color w:val="00000A"/>
@@ -1997,13 +2546,14 @@
         <w:rPr>
           <w:color w:val="00000A"/>
         </w:rPr>
-        <w:t>Story dialogs and cut-scenes (</w:t>
-      </w:r>
-      <w:r>
-        <w:rPr>
-          <w:rFonts w:eastAsia="MS Gothic" w:hAnsi="MS Gothic" w:cs="MS Gothic"/>
-        </w:rPr>
-        <w:t>★★★</w:t>
+        <w:lastRenderedPageBreak/>
+        <w:t>Triggers and collision (</w:t>
+      </w:r>
+      <w:r>
+        <w:rPr>
+          <w:rFonts w:eastAsia="MS Gothic" w:hAnsi="MS Gothic" w:cs="MS Gothic"/>
+        </w:rPr>
+        <w:t>★★</w:t>
       </w:r>
       <w:r>
         <w:rPr>
@@ -2015,64 +2565,6 @@
         <w:rPr>
           <w:color w:val="00000A"/>
         </w:rPr>
-        <w:t>:</w:t>
-      </w:r>
-      <w:r>
-        <w:rPr>
-          <w:color w:val="00000A"/>
-        </w:rPr>
-        <w:t xml:space="preserve"> T</w:t>
-      </w:r>
-      <w:r>
-        <w:rPr>
-          <w:color w:val="00000A"/>
-        </w:rPr>
-        <w:t xml:space="preserve">he game should have an introduction cut-scene where a movie file needs to be made and imported into Unity. Dialogs should contain the story and </w:t>
-      </w:r>
-      <w:r>
-        <w:rPr>
-          <w:color w:val="00000A"/>
-        </w:rPr>
-        <w:lastRenderedPageBreak/>
-        <w:t xml:space="preserve">appear in-game. The story makes the game more attractive but this will take much time therefore 3 stars are assigned to this part. Responsible: </w:t>
-      </w:r>
-      <w:r>
-        <w:rPr>
-          <w:color w:val="00000A"/>
-        </w:rPr>
-        <w:t>Lieke.</w:t>
-      </w:r>
-    </w:p>
-    <w:p>
-      <w:pPr>
-        <w:pStyle w:val="ListParagraph"/>
-        <w:numPr>
-          <w:ilvl w:val="0"/>
-          <w:numId w:val="3"/>
-        </w:numPr>
-      </w:pPr>
-      <w:r>
-        <w:rPr>
-          <w:color w:val="00000A"/>
-        </w:rPr>
-        <w:t>Triggers and collision (</w:t>
-      </w:r>
-      <w:r>
-        <w:rPr>
-          <w:rFonts w:eastAsia="MS Gothic" w:hAnsi="MS Gothic" w:cs="MS Gothic"/>
-        </w:rPr>
-        <w:t>★★</w:t>
-      </w:r>
-      <w:r>
-        <w:rPr>
-          <w:rFonts w:eastAsia="MS Gothic" w:hAnsi="MS Gothic" w:cs="MS Gothic"/>
-        </w:rPr>
-        <w:t>)</w:t>
-      </w:r>
-      <w:r>
-        <w:rPr>
-          <w:color w:val="00000A"/>
-        </w:rPr>
         <w:t xml:space="preserve">: </w:t>
       </w:r>
       <w:r>
@@ -2091,28 +2583,43 @@
     <w:p>
       <w:pPr>
         <w:rPr>
-          <w:color w:val="00000A"/>
-        </w:rPr>
-      </w:pPr>
-      <w:r>
-        <w:rPr>
-          <w:color w:val="00000A"/>
-        </w:rPr>
-        <w:t>Total: 14</w:t>
-      </w:r>
-      <w:r>
-        <w:rPr>
-          <w:color w:val="00000A"/>
+          <w:color w:val="FF0000"/>
+        </w:rPr>
+      </w:pPr>
+      <w:r>
+        <w:rPr>
+          <w:color w:val="FF0000"/>
+        </w:rPr>
+        <w:t>Total: 12</w:t>
+      </w:r>
+      <w:r>
+        <w:rPr>
+          <w:color w:val="FF0000"/>
         </w:rPr>
         <w:t xml:space="preserve"> stars</w:t>
       </w:r>
     </w:p>
     <w:p>
       <w:r>
-        <w:t>This leads to a total amount of 12+13+7+14</w:t>
-      </w:r>
-      <w:r>
-        <w:t xml:space="preserve"> = 46 stars.</w:t>
+        <w:t>Th</w:t>
+      </w:r>
+      <w:r>
+        <w:t>is leads to a total amount of 15</w:t>
+      </w:r>
+      <w:r>
+        <w:t>+1</w:t>
+      </w:r>
+      <w:r>
+        <w:t>1+7+1</w:t>
+      </w:r>
+      <w:r>
+        <w:t>2</w:t>
+      </w:r>
+      <w:r>
+        <w:t xml:space="preserve"> = 45</w:t>
+      </w:r>
+      <w:r>
+        <w:t xml:space="preserve"> stars.</w:t>
       </w:r>
     </w:p>
     <w:p>
@@ -2207,8 +2714,13 @@
       <w:pPr>
         <w:pStyle w:val="Heading2"/>
       </w:pPr>
-      <w:r>
-        <w:t>Github link</w:t>
+      <w:proofErr w:type="spellStart"/>
+      <w:r>
+        <w:t>Github</w:t>
+      </w:r>
+      <w:proofErr w:type="spellEnd"/>
+      <w:r>
+        <w:t xml:space="preserve"> link</w:t>
       </w:r>
     </w:p>
     <w:p>
@@ -2390,7 +2902,7 @@
         <w:rFonts w:ascii="Symbol" w:eastAsiaTheme="minorHAnsi" w:hAnsi="Symbol" w:cstheme="minorBidi" w:hint="default"/>
       </w:rPr>
     </w:lvl>
-    <w:lvl w:ilvl="1" w:tplc="04130003" w:tentative="1">
+    <w:lvl w:ilvl="1" w:tplc="04130003">
       <w:start w:val="1"/>
       <w:numFmt w:val="bullet"/>
       <w:lvlText w:val="o"/>

</xml_diff>